<commit_message>
feat(etapa-02): ajustando erro de gramatica
</commit_message>
<xml_diff>
--- a/etapa-02/projeto-integrado-aisoftware-tracker.docx
+++ b/etapa-02/projeto-integrado-aisoftware-tracker.docx
@@ -253,31 +253,13 @@
           <w:szCs w:val="38"/>
         </w:rPr>
       </w:pPr>
-      <w:proofErr w:type="spellStart"/>
       <w:r>
         <w:rPr>
           <w:sz w:val="38"/>
           <w:szCs w:val="38"/>
         </w:rPr>
-        <w:t>Aisoftware</w:t>
-      </w:r>
-      <w:proofErr w:type="spellEnd"/>
-      <w:r>
-        <w:rPr>
-          <w:sz w:val="38"/>
-          <w:szCs w:val="38"/>
-        </w:rPr>
-        <w:t xml:space="preserve"> </w:t>
-      </w:r>
-      <w:proofErr w:type="spellStart"/>
-      <w:r>
-        <w:rPr>
-          <w:sz w:val="38"/>
-          <w:szCs w:val="38"/>
-        </w:rPr>
-        <w:t>Tracker</w:t>
-      </w:r>
-      <w:proofErr w:type="spellEnd"/>
+        <w:t>Aisoftware Tracker</w:t>
+      </w:r>
     </w:p>
     <w:p>
       <w:pPr>
@@ -2265,23 +2247,7 @@
           <w:sz w:val="24"/>
           <w:szCs w:val="24"/>
         </w:rPr>
-        <w:t xml:space="preserve">Locomover-se e transportar cargas sempre foi uma necessidade humana, seja por terra, água ou ar. Na </w:t>
-      </w:r>
-      <w:proofErr w:type="gramStart"/>
-      <w:r>
-        <w:rPr>
-          <w:sz w:val="24"/>
-          <w:szCs w:val="24"/>
-        </w:rPr>
-        <w:t>ultima</w:t>
-      </w:r>
-      <w:proofErr w:type="gramEnd"/>
-      <w:r>
-        <w:rPr>
-          <w:sz w:val="24"/>
-          <w:szCs w:val="24"/>
-        </w:rPr>
-        <w:t xml:space="preserve"> década, principalmente no Brasil a frota de veículos terrestres vem aumentando vertiginosamente. Segundo dados do IBGE a frota de veículos terrestres no Brasil somando todas as categorias cresceu aproximadamente 35 % comparando os números absolutos entre 2010 e 2018, mostrando como é grande e promissor este mercado.</w:t>
+        <w:t>Locomover-se e transportar cargas sempre foi uma necessidade humana, seja por terra, água ou ar. Na ultima década, principalmente no Brasil a frota de veículos terrestres vem aumentando vertiginosamente. Segundo dados do IBGE a frota de veículos terrestres no Brasil somando todas as categorias cresceu aproximadamente 35 % comparando os números absolutos entre 2010 e 2018, mostrando como é grande e promissor este mercado.</w:t>
       </w:r>
     </w:p>
     <w:p>
@@ -2344,32 +2310,7 @@
           <w:sz w:val="24"/>
           <w:szCs w:val="24"/>
         </w:rPr>
-        <w:t xml:space="preserve">Focando mais nos veículos de transporte terrestre como carros, caminhões, </w:t>
-      </w:r>
-      <w:proofErr w:type="gramStart"/>
-      <w:r>
-        <w:rPr>
-          <w:sz w:val="24"/>
-          <w:szCs w:val="24"/>
-        </w:rPr>
-        <w:t xml:space="preserve">vans, e </w:t>
-      </w:r>
-      <w:proofErr w:type="spellStart"/>
-      <w:r>
-        <w:rPr>
-          <w:sz w:val="24"/>
-          <w:szCs w:val="24"/>
-        </w:rPr>
-        <w:t>etc</w:t>
-      </w:r>
-      <w:proofErr w:type="spellEnd"/>
-      <w:proofErr w:type="gramEnd"/>
-      <w:r>
-        <w:rPr>
-          <w:sz w:val="24"/>
-          <w:szCs w:val="24"/>
-        </w:rPr>
-        <w:t xml:space="preserve">, temos números consideráveis também. Em 2010 havia cerca de 37,2 milhões de automóveis e 2,1 milhões de caminhões, e em 2021 estes números vão para 59,2 milhões de 2,9 milhões respectivamente. </w:t>
+        <w:t xml:space="preserve">Focando mais nos veículos de transporte terrestre como carros, caminhões, vans, e etc, temos números consideráveis também. Em 2010 havia cerca de 37,2 milhões de automóveis e 2,1 milhões de caminhões, e em 2021 estes números vão para 59,2 milhões de 2,9 milhões respectivamente. </w:t>
       </w:r>
     </w:p>
     <w:p>
@@ -2418,48 +2359,7 @@
           <w:szCs w:val="24"/>
         </w:rPr>
         <w:tab/>
-        <w:t xml:space="preserve">O intuito deste projeto de rastreamento controle de frotas para empresas, ajudando na logística e localização em casos de roubo ou mal uso do veículo. Este serviço estará disponível, inicialmente, no mercado nacional, trazendo também um sistema de fácil operação, bonito e de interface limpa. Contendo o mínimo para realizar todas as operações necessárias, de forma direta e </w:t>
-      </w:r>
-      <w:proofErr w:type="spellStart"/>
-      <w:r>
-        <w:rPr>
-          <w:sz w:val="24"/>
-          <w:szCs w:val="24"/>
-        </w:rPr>
-        <w:t>simples</w:t>
-      </w:r>
-      <w:proofErr w:type="gramStart"/>
-      <w:r>
-        <w:rPr>
-          <w:sz w:val="24"/>
-          <w:szCs w:val="24"/>
-        </w:rPr>
-        <w:t>.,Dado</w:t>
-      </w:r>
-      <w:proofErr w:type="spellEnd"/>
-      <w:proofErr w:type="gramEnd"/>
-      <w:r>
-        <w:rPr>
-          <w:sz w:val="24"/>
-          <w:szCs w:val="24"/>
-        </w:rPr>
-        <w:t xml:space="preserve"> objetivo de </w:t>
-      </w:r>
-      <w:proofErr w:type="spellStart"/>
-      <w:r>
-        <w:rPr>
-          <w:sz w:val="24"/>
-          <w:szCs w:val="24"/>
-        </w:rPr>
-        <w:t>sere</w:t>
-      </w:r>
-      <w:proofErr w:type="spellEnd"/>
-      <w:r>
-        <w:rPr>
-          <w:sz w:val="24"/>
-          <w:szCs w:val="24"/>
-        </w:rPr>
-        <w:t xml:space="preserve"> um sistema simples e direto com suas funcionalidades básicas, trás para o mercado uma maior competitividade e menor custo, refletindo também no preço final para o cliente. E neste documento serão apresentados os requisitos arquiteturais, funcionais e não funcionais e as diagramações da solução para o desenvolvimento da plataforma.</w:t>
+        <w:t>O intuito deste projeto de rastreamento controle de frotas para empresas, ajudando na logística e localização em casos de roubo ou mal uso do veículo. Este serviço estará disponível, inicialmente, no mercado nacional, trazendo também um sistema de fácil operação, bonito e de interface limpa. Contendo o mínimo para realizar todas as operações necessárias, de forma direta e simples.,Dado objetivo de sere um sistema simples e direto com suas funcionalidades básicas, trás para o mercado uma maior competitividade e menor custo, refletindo também no preço final para o cliente. E neste documento serão apresentados os requisitos arquiteturais, funcionais e não funcionais e as diagramações da solução para o desenvolvimento da plataforma.</w:t>
       </w:r>
     </w:p>
     <w:p>
@@ -3922,21 +3822,7 @@
               <w:rPr>
                 <w:rFonts w:eastAsia="Arial"/>
               </w:rPr>
-              <w:t xml:space="preserve">Publicação no repositório </w:t>
-            </w:r>
-            <w:proofErr w:type="spellStart"/>
-            <w:r>
-              <w:rPr>
-                <w:rFonts w:eastAsia="Arial"/>
-              </w:rPr>
-              <w:t>Github</w:t>
-            </w:r>
-            <w:proofErr w:type="spellEnd"/>
-            <w:r>
-              <w:rPr>
-                <w:rFonts w:eastAsia="Arial"/>
-              </w:rPr>
-              <w:t xml:space="preserve"> Etapa 1</w:t>
+              <w:t>Publicação no repositório Github Etapa 1</w:t>
             </w:r>
           </w:p>
         </w:tc>
@@ -3961,21 +3847,7 @@
               <w:rPr>
                 <w:rFonts w:eastAsia="Arial"/>
               </w:rPr>
-              <w:t xml:space="preserve">Arquivos produzidos no </w:t>
-            </w:r>
-            <w:proofErr w:type="spellStart"/>
-            <w:r>
-              <w:rPr>
-                <w:rFonts w:eastAsia="Arial"/>
-              </w:rPr>
-              <w:t>Github</w:t>
-            </w:r>
-            <w:proofErr w:type="spellEnd"/>
-            <w:r>
-              <w:rPr>
-                <w:rFonts w:eastAsia="Arial"/>
-              </w:rPr>
-              <w:t xml:space="preserve"> disponíveis abertamente</w:t>
+              <w:t>Arquivos produzidos no Github disponíveis abertamente</w:t>
             </w:r>
           </w:p>
         </w:tc>
@@ -4278,21 +4150,7 @@
               <w:rPr>
                 <w:rFonts w:eastAsia="Arial"/>
               </w:rPr>
-              <w:t xml:space="preserve">Desenho dos </w:t>
-            </w:r>
-            <w:proofErr w:type="spellStart"/>
-            <w:r>
-              <w:rPr>
-                <w:rFonts w:eastAsia="Arial"/>
-              </w:rPr>
-              <w:t>Wireframes</w:t>
-            </w:r>
-            <w:proofErr w:type="spellEnd"/>
-            <w:r>
-              <w:rPr>
-                <w:rFonts w:eastAsia="Arial"/>
-              </w:rPr>
-              <w:t xml:space="preserve"> da POC</w:t>
+              <w:t>Desenho dos Wireframes da POC</w:t>
             </w:r>
           </w:p>
           <w:p>
@@ -4512,21 +4370,7 @@
               <w:rPr>
                 <w:rFonts w:eastAsia="Arial"/>
               </w:rPr>
-              <w:t xml:space="preserve">16. Publicação no repositório </w:t>
-            </w:r>
-            <w:proofErr w:type="spellStart"/>
-            <w:r>
-              <w:rPr>
-                <w:rFonts w:eastAsia="Arial"/>
-              </w:rPr>
-              <w:t>Github</w:t>
-            </w:r>
-            <w:proofErr w:type="spellEnd"/>
-            <w:r>
-              <w:rPr>
-                <w:rFonts w:eastAsia="Arial"/>
-              </w:rPr>
-              <w:t xml:space="preserve"> Etapa 2</w:t>
+              <w:t>16. Publicação no repositório Github Etapa 2</w:t>
             </w:r>
           </w:p>
           <w:p>
@@ -4559,21 +4403,7 @@
               <w:rPr>
                 <w:rFonts w:eastAsia="Arial"/>
               </w:rPr>
-              <w:t xml:space="preserve">Arquivos produzidos no </w:t>
-            </w:r>
-            <w:proofErr w:type="spellStart"/>
-            <w:r>
-              <w:rPr>
-                <w:rFonts w:eastAsia="Arial"/>
-              </w:rPr>
-              <w:t>Github</w:t>
-            </w:r>
-            <w:proofErr w:type="spellEnd"/>
-            <w:r>
-              <w:rPr>
-                <w:rFonts w:eastAsia="Arial"/>
-              </w:rPr>
-              <w:t xml:space="preserve"> disponíveis abertamente</w:t>
+              <w:t>Arquivos produzidos no Github disponíveis abertamente</w:t>
             </w:r>
           </w:p>
         </w:tc>
@@ -5483,21 +5313,7 @@
               <w:rPr>
                 <w:rFonts w:eastAsia="Arial"/>
               </w:rPr>
-              <w:t xml:space="preserve">Publicação no repositório </w:t>
-            </w:r>
-            <w:proofErr w:type="spellStart"/>
-            <w:r>
-              <w:rPr>
-                <w:rFonts w:eastAsia="Arial"/>
-              </w:rPr>
-              <w:t>Github</w:t>
-            </w:r>
-            <w:proofErr w:type="spellEnd"/>
-            <w:r>
-              <w:rPr>
-                <w:rFonts w:eastAsia="Arial"/>
-              </w:rPr>
-              <w:t xml:space="preserve"> Etapa 3</w:t>
+              <w:t>Publicação no repositório Github Etapa 3</w:t>
             </w:r>
           </w:p>
           <w:p>
@@ -5529,21 +5345,7 @@
               <w:rPr>
                 <w:rFonts w:eastAsia="Arial"/>
               </w:rPr>
-              <w:t xml:space="preserve">Arquivos produzidos no </w:t>
-            </w:r>
-            <w:proofErr w:type="spellStart"/>
-            <w:r>
-              <w:rPr>
-                <w:rFonts w:eastAsia="Arial"/>
-              </w:rPr>
-              <w:t>Github</w:t>
-            </w:r>
-            <w:proofErr w:type="spellEnd"/>
-            <w:r>
-              <w:rPr>
-                <w:rFonts w:eastAsia="Arial"/>
-              </w:rPr>
-              <w:t xml:space="preserve"> disponíveis abertamente</w:t>
+              <w:t>Arquivos produzidos no Github disponíveis abertamente</w:t>
             </w:r>
           </w:p>
         </w:tc>
@@ -5585,23 +5387,7 @@
           <w:sz w:val="24"/>
           <w:szCs w:val="24"/>
         </w:rPr>
-        <w:t xml:space="preserve">Esta seção apresenta a especificação básica da arquitetura da solução a ser desenvolvida, incluindo diagramas, restrições e requisitos definidos pelo autor, tal que permitem visualizar a </w:t>
-      </w:r>
-      <w:proofErr w:type="spellStart"/>
-      <w:r>
-        <w:rPr>
-          <w:sz w:val="24"/>
-          <w:szCs w:val="24"/>
-        </w:rPr>
-        <w:t>macroarquitetura</w:t>
-      </w:r>
-      <w:proofErr w:type="spellEnd"/>
-      <w:r>
-        <w:rPr>
-          <w:sz w:val="24"/>
-          <w:szCs w:val="24"/>
-        </w:rPr>
-        <w:t xml:space="preserve"> da solução.</w:t>
+        <w:t>Esta seção apresenta a especificação básica da arquitetura da solução a ser desenvolvida, incluindo diagramas, restrições e requisitos definidos pelo autor, tal que permitem visualizar a macroarquitetura da solução.</w:t>
       </w:r>
       <w:r>
         <w:rPr>
@@ -5678,21 +5464,7 @@
         <w:rPr>
           <w:sz w:val="24"/>
         </w:rPr>
-        <w:t xml:space="preserve">[RA01] - Deve ser usado tecnologias abertas (Open </w:t>
-      </w:r>
-      <w:proofErr w:type="spellStart"/>
-      <w:r>
-        <w:rPr>
-          <w:sz w:val="24"/>
-        </w:rPr>
-        <w:t>source</w:t>
-      </w:r>
-      <w:proofErr w:type="spellEnd"/>
-      <w:r>
-        <w:rPr>
-          <w:sz w:val="24"/>
-        </w:rPr>
-        <w:t>) para o desenvolvimento de toda a plataforma.</w:t>
+        <w:t>[RA01] - Deve ser usado tecnologias abertas (Open source) para o desenvolvimento de toda a plataforma.</w:t>
       </w:r>
     </w:p>
     <w:p>
@@ -5718,21 +5490,7 @@
         <w:rPr>
           <w:sz w:val="24"/>
         </w:rPr>
-        <w:t xml:space="preserve">[RA02] - Deve ser usado o serviço de nuvem da </w:t>
-      </w:r>
-      <w:proofErr w:type="spellStart"/>
-      <w:r>
-        <w:rPr>
-          <w:sz w:val="24"/>
-        </w:rPr>
-        <w:t>Heroku</w:t>
-      </w:r>
-      <w:proofErr w:type="spellEnd"/>
-      <w:r>
-        <w:rPr>
-          <w:sz w:val="24"/>
-        </w:rPr>
-        <w:t xml:space="preserve"> como provedora da infraestrutura necessária para a plataforma.</w:t>
+        <w:t>[RA02] - Deve ser usado o serviço de nuvem da Heroku como provedora da infraestrutura necessária para a plataforma.</w:t>
       </w:r>
     </w:p>
     <w:p>
@@ -5784,21 +5542,7 @@
         <w:rPr>
           <w:sz w:val="24"/>
         </w:rPr>
-        <w:t xml:space="preserve">[RA04] - Deve-se utilizar uma API de um terceiro, </w:t>
-      </w:r>
-      <w:proofErr w:type="spellStart"/>
-      <w:r>
-        <w:rPr>
-          <w:sz w:val="24"/>
-        </w:rPr>
-        <w:t>Trackmax</w:t>
-      </w:r>
-      <w:proofErr w:type="spellEnd"/>
-      <w:r>
-        <w:rPr>
-          <w:sz w:val="24"/>
-        </w:rPr>
-        <w:t>, para ter as informações de geolocalização e informações da frota.</w:t>
+        <w:t>[RA04] - Deve-se utilizar uma API de um terceiro, Trackmax, para ter as informações de geolocalização e informações da frota.</w:t>
       </w:r>
     </w:p>
     <w:p>
@@ -6105,21 +5849,7 @@
         <w:rPr>
           <w:sz w:val="24"/>
         </w:rPr>
-        <w:t xml:space="preserve">[RF05] - Exibir lista de veículos com informações </w:t>
-      </w:r>
-      <w:proofErr w:type="spellStart"/>
-      <w:r>
-        <w:rPr>
-          <w:sz w:val="24"/>
-        </w:rPr>
-        <w:t>basicas</w:t>
-      </w:r>
-      <w:proofErr w:type="spellEnd"/>
-      <w:r>
-        <w:rPr>
-          <w:sz w:val="24"/>
-        </w:rPr>
-        <w:t>, posicionamento e último endereço de posicionamento.</w:t>
+        <w:t>[RF05] - Exibir lista de veículos com informações basicas, posicionamento e último endereço de posicionamento.</w:t>
       </w:r>
     </w:p>
     <w:p>
@@ -6826,11 +6556,9 @@
             <w:pPr>
               <w:cnfStyle w:val="000000100000" w:firstRow="0" w:lastRow="0" w:firstColumn="0" w:lastColumn="0" w:oddVBand="0" w:evenVBand="0" w:oddHBand="1" w:evenHBand="0" w:firstRowFirstColumn="0" w:firstRowLastColumn="0" w:lastRowFirstColumn="0" w:lastRowLastColumn="0"/>
             </w:pPr>
-            <w:proofErr w:type="spellStart"/>
             <w:r>
               <w:t>Dapper</w:t>
             </w:r>
-            <w:proofErr w:type="spellEnd"/>
           </w:p>
         </w:tc>
       </w:tr>
@@ -6878,18 +6606,8 @@
                 <w:color w:val="404040"/>
                 <w:sz w:val="22"/>
               </w:rPr>
-              <w:t xml:space="preserve">Banco </w:t>
+              <w:t>Banco de Relacional</w:t>
             </w:r>
-            <w:proofErr w:type="gramStart"/>
-            <w:r>
-              <w:rPr>
-                <w:rFonts w:ascii="Arial" w:hAnsi="Arial"/>
-                <w:color w:val="404040"/>
-                <w:sz w:val="22"/>
-              </w:rPr>
-              <w:t>de Relacional</w:t>
-            </w:r>
-            <w:proofErr w:type="gramEnd"/>
           </w:p>
         </w:tc>
         <w:tc>
@@ -6900,7 +6618,6 @@
             <w:pPr>
               <w:cnfStyle w:val="000000000000" w:firstRow="0" w:lastRow="0" w:firstColumn="0" w:lastColumn="0" w:oddVBand="0" w:evenVBand="0" w:oddHBand="0" w:evenHBand="0" w:firstRowFirstColumn="0" w:firstRowLastColumn="0" w:lastRowFirstColumn="0" w:lastRowLastColumn="0"/>
             </w:pPr>
-            <w:proofErr w:type="spellStart"/>
             <w:r>
               <w:rPr>
                 <w:rFonts w:ascii="Arial" w:hAnsi="Arial"/>
@@ -6909,7 +6626,6 @@
               </w:rPr>
               <w:t>Postgres</w:t>
             </w:r>
-            <w:proofErr w:type="spellEnd"/>
           </w:p>
         </w:tc>
       </w:tr>
@@ -6925,13 +6641,8 @@
           </w:tcPr>
           <w:p>
             <w:r>
-              <w:t xml:space="preserve">Front </w:t>
+              <w:t>Front end</w:t>
             </w:r>
-            <w:proofErr w:type="spellStart"/>
-            <w:r>
-              <w:t>end</w:t>
-            </w:r>
-            <w:proofErr w:type="spellEnd"/>
           </w:p>
         </w:tc>
         <w:tc>
@@ -6962,30 +6673,8 @@
               <w:rPr>
                 <w:lang w:val="en-US"/>
               </w:rPr>
-              <w:t xml:space="preserve">ASP.NET, Razor, html5, </w:t>
+              <w:t>ASP.NET, Razor, html5, javascript, css</w:t>
             </w:r>
-            <w:proofErr w:type="spellStart"/>
-            <w:r>
-              <w:rPr>
-                <w:lang w:val="en-US"/>
-              </w:rPr>
-              <w:t>javascript</w:t>
-            </w:r>
-            <w:proofErr w:type="spellEnd"/>
-            <w:r>
-              <w:rPr>
-                <w:lang w:val="en-US"/>
-              </w:rPr>
-              <w:t xml:space="preserve">, </w:t>
-            </w:r>
-            <w:proofErr w:type="spellStart"/>
-            <w:r>
-              <w:rPr>
-                <w:lang w:val="en-US"/>
-              </w:rPr>
-              <w:t>css</w:t>
-            </w:r>
-            <w:proofErr w:type="spellEnd"/>
           </w:p>
         </w:tc>
       </w:tr>
@@ -7010,17 +6699,8 @@
                 <w:rFonts w:ascii="Arial" w:hAnsi="Arial"/>
                 <w:sz w:val="22"/>
               </w:rPr>
-              <w:t xml:space="preserve">Front </w:t>
+              <w:t>Front end</w:t>
             </w:r>
-            <w:proofErr w:type="spellStart"/>
-            <w:r>
-              <w:rPr>
-                <w:rFonts w:ascii="Arial" w:hAnsi="Arial"/>
-                <w:sz w:val="22"/>
-              </w:rPr>
-              <w:t>end</w:t>
-            </w:r>
-            <w:proofErr w:type="spellEnd"/>
           </w:p>
         </w:tc>
         <w:tc>
@@ -7107,11 +6787,9 @@
             <w:pPr>
               <w:cnfStyle w:val="000000100000" w:firstRow="0" w:lastRow="0" w:firstColumn="0" w:lastColumn="0" w:oddVBand="0" w:evenVBand="0" w:oddHBand="1" w:evenHBand="0" w:firstRowFirstColumn="0" w:firstRowLastColumn="0" w:lastRowFirstColumn="0" w:lastRowLastColumn="0"/>
             </w:pPr>
-            <w:proofErr w:type="spellStart"/>
             <w:r>
               <w:t>XUnit</w:t>
             </w:r>
-            <w:proofErr w:type="spellEnd"/>
           </w:p>
         </w:tc>
       </w:tr>
@@ -7176,23 +6854,13 @@
                 <w:sz w:val="22"/>
               </w:rPr>
             </w:pPr>
-            <w:proofErr w:type="spellStart"/>
             <w:r>
               <w:rPr>
                 <w:rFonts w:ascii="Arial" w:hAnsi="Arial"/>
                 <w:color w:val="404040"/>
                 <w:sz w:val="22"/>
               </w:rPr>
-              <w:t>Microsoft.AspNetCore</w:t>
-            </w:r>
-            <w:proofErr w:type="spellEnd"/>
-            <w:r>
-              <w:rPr>
-                <w:rFonts w:ascii="Arial" w:hAnsi="Arial"/>
-                <w:color w:val="404040"/>
-                <w:sz w:val="22"/>
-              </w:rPr>
-              <w:t>.</w:t>
+              <w:t>Microsoft.AspNetCore.</w:t>
             </w:r>
           </w:p>
           <w:p>
@@ -7204,7 +6872,6 @@
                 <w:sz w:val="22"/>
               </w:rPr>
             </w:pPr>
-            <w:proofErr w:type="spellStart"/>
             <w:r>
               <w:rPr>
                 <w:rFonts w:ascii="Arial" w:hAnsi="Arial"/>
@@ -7213,7 +6880,6 @@
               </w:rPr>
               <w:t>Authentication.JwtBearer</w:t>
             </w:r>
-            <w:proofErr w:type="spellEnd"/>
           </w:p>
         </w:tc>
       </w:tr>
@@ -7369,13 +7035,8 @@
             <w:pPr>
               <w:cnfStyle w:val="000000100000" w:firstRow="0" w:lastRow="0" w:firstColumn="0" w:lastColumn="0" w:oddVBand="0" w:evenVBand="0" w:oddHBand="1" w:evenHBand="0" w:firstRowFirstColumn="0" w:firstRowLastColumn="0" w:lastRowFirstColumn="0" w:lastRowLastColumn="0"/>
             </w:pPr>
-            <w:proofErr w:type="spellStart"/>
             <w:r>
-              <w:t>Heroku</w:t>
-            </w:r>
-            <w:proofErr w:type="spellEnd"/>
-            <w:r>
-              <w:t xml:space="preserve"> pipeline</w:t>
+              <w:t>Heroku pipeline</w:t>
             </w:r>
           </w:p>
         </w:tc>
@@ -7396,7 +7057,6 @@
                 <w:sz w:val="22"/>
               </w:rPr>
             </w:pPr>
-            <w:proofErr w:type="spellStart"/>
             <w:r>
               <w:rPr>
                 <w:rFonts w:ascii="Arial" w:hAnsi="Arial"/>
@@ -7404,7 +7064,6 @@
               </w:rPr>
               <w:t>Deploy</w:t>
             </w:r>
-            <w:proofErr w:type="spellEnd"/>
           </w:p>
         </w:tc>
         <w:tc>
@@ -7443,34 +7102,14 @@
                 <w:sz w:val="22"/>
               </w:rPr>
             </w:pPr>
-            <w:proofErr w:type="spellStart"/>
             <w:r>
               <w:rPr>
                 <w:rFonts w:ascii="Arial" w:hAnsi="Arial"/>
                 <w:color w:val="404040"/>
                 <w:sz w:val="22"/>
               </w:rPr>
-              <w:t>Heroku</w:t>
+              <w:t>Heroku / Github</w:t>
             </w:r>
-            <w:proofErr w:type="spellEnd"/>
-            <w:r>
-              <w:rPr>
-                <w:rFonts w:ascii="Arial" w:hAnsi="Arial"/>
-                <w:color w:val="404040"/>
-                <w:sz w:val="22"/>
-              </w:rPr>
-              <w:t xml:space="preserve"> / </w:t>
-            </w:r>
-            <w:proofErr w:type="spellStart"/>
-            <w:r>
-              <w:rPr>
-                <w:rFonts w:ascii="Arial" w:hAnsi="Arial"/>
-                <w:color w:val="404040"/>
-                <w:sz w:val="22"/>
-              </w:rPr>
-              <w:t>Github</w:t>
-            </w:r>
-            <w:proofErr w:type="spellEnd"/>
           </w:p>
         </w:tc>
       </w:tr>
@@ -7524,85 +7163,7 @@
           <w:sz w:val="24"/>
           <w:szCs w:val="24"/>
         </w:rPr>
-        <w:t>Esta seção apresenta a modelagem arquitetural da solução proposta, de forma a permitir seu completo entendimento visando à implementação da Prova de Conceito (</w:t>
-      </w:r>
-      <w:proofErr w:type="spellStart"/>
-      <w:r>
-        <w:rPr>
-          <w:rFonts w:ascii="Times New Roman" w:eastAsia="Times New Roman" w:hAnsi="Times New Roman"/>
-          <w:i w:val="0"/>
-          <w:color w:val="auto"/>
-          <w:sz w:val="24"/>
-          <w:szCs w:val="24"/>
-        </w:rPr>
-        <w:t>PoC</w:t>
-      </w:r>
-      <w:proofErr w:type="spellEnd"/>
-      <w:r>
-        <w:rPr>
-          <w:rFonts w:ascii="Times New Roman" w:eastAsia="Times New Roman" w:hAnsi="Times New Roman"/>
-          <w:i w:val="0"/>
-          <w:color w:val="auto"/>
-          <w:sz w:val="24"/>
-          <w:szCs w:val="24"/>
-        </w:rPr>
-        <w:t xml:space="preserve">) da plataforma </w:t>
-      </w:r>
-      <w:proofErr w:type="spellStart"/>
-      <w:r>
-        <w:rPr>
-          <w:rFonts w:ascii="Times New Roman" w:eastAsia="Times New Roman" w:hAnsi="Times New Roman"/>
-          <w:i w:val="0"/>
-          <w:color w:val="auto"/>
-          <w:sz w:val="24"/>
-          <w:szCs w:val="24"/>
-        </w:rPr>
-        <w:t>Aisoftware</w:t>
-      </w:r>
-      <w:proofErr w:type="spellEnd"/>
-      <w:r>
-        <w:rPr>
-          <w:rFonts w:ascii="Times New Roman" w:eastAsia="Times New Roman" w:hAnsi="Times New Roman"/>
-          <w:i w:val="0"/>
-          <w:color w:val="auto"/>
-          <w:sz w:val="24"/>
-          <w:szCs w:val="24"/>
-        </w:rPr>
-        <w:t xml:space="preserve"> </w:t>
-      </w:r>
-      <w:proofErr w:type="spellStart"/>
-      <w:proofErr w:type="gramStart"/>
-      <w:r>
-        <w:rPr>
-          <w:rFonts w:ascii="Times New Roman" w:eastAsia="Times New Roman" w:hAnsi="Times New Roman"/>
-          <w:i w:val="0"/>
-          <w:color w:val="auto"/>
-          <w:sz w:val="24"/>
-          <w:szCs w:val="24"/>
-        </w:rPr>
-        <w:t>Tracker</w:t>
-      </w:r>
-      <w:proofErr w:type="spellEnd"/>
-      <w:r>
-        <w:rPr>
-          <w:rFonts w:ascii="Times New Roman" w:eastAsia="Times New Roman" w:hAnsi="Times New Roman"/>
-          <w:i w:val="0"/>
-          <w:color w:val="auto"/>
-          <w:sz w:val="24"/>
-          <w:szCs w:val="24"/>
-        </w:rPr>
-        <w:t xml:space="preserve">  na</w:t>
-      </w:r>
-      <w:proofErr w:type="gramEnd"/>
-      <w:r>
-        <w:rPr>
-          <w:rFonts w:ascii="Times New Roman" w:eastAsia="Times New Roman" w:hAnsi="Times New Roman"/>
-          <w:i w:val="0"/>
-          <w:color w:val="auto"/>
-          <w:sz w:val="24"/>
-          <w:szCs w:val="24"/>
-        </w:rPr>
-        <w:t xml:space="preserve"> seção 5.</w:t>
+        <w:t>Esta seção apresenta a modelagem arquitetural da solução proposta, de forma a permitir seu completo entendimento visando à implementação da Prova de Conceito (PoC) da plataforma Aisoftware Tracker  na seção 5.</w:t>
       </w:r>
     </w:p>
     <w:p>
@@ -7832,33 +7393,8 @@
           <w:b/>
           <w:sz w:val="20"/>
         </w:rPr>
-        <w:t xml:space="preserve"> - Visão Geral da Solução </w:t>
-      </w:r>
-      <w:proofErr w:type="spellStart"/>
-      <w:r>
-        <w:rPr>
-          <w:b/>
-          <w:sz w:val="20"/>
-        </w:rPr>
-        <w:t>Aisoftware</w:t>
-      </w:r>
-      <w:proofErr w:type="spellEnd"/>
-      <w:r>
-        <w:rPr>
-          <w:b/>
-          <w:sz w:val="20"/>
-        </w:rPr>
-        <w:t xml:space="preserve"> </w:t>
-      </w:r>
-      <w:proofErr w:type="spellStart"/>
-      <w:r>
-        <w:rPr>
-          <w:b/>
-          <w:sz w:val="20"/>
-        </w:rPr>
-        <w:t>Trecker</w:t>
-      </w:r>
-      <w:proofErr w:type="spellEnd"/>
+        <w:t xml:space="preserve"> - Visão Geral da Solução Aisoftware Trecker</w:t>
+      </w:r>
     </w:p>
     <w:p>
       <w:pPr>
@@ -8006,49 +7542,8 @@
           <w:b/>
           <w:sz w:val="20"/>
         </w:rPr>
-        <w:t xml:space="preserve">Figura 2 – Diagrama de </w:t>
-      </w:r>
-      <w:proofErr w:type="spellStart"/>
-      <w:r>
-        <w:rPr>
-          <w:b/>
-          <w:sz w:val="20"/>
-        </w:rPr>
-        <w:t>Containter</w:t>
-      </w:r>
-      <w:proofErr w:type="spellEnd"/>
-      <w:r>
-        <w:rPr>
-          <w:b/>
-          <w:sz w:val="20"/>
-        </w:rPr>
-        <w:t xml:space="preserve"> </w:t>
-      </w:r>
-      <w:proofErr w:type="spellStart"/>
-      <w:r>
-        <w:rPr>
-          <w:b/>
-          <w:sz w:val="20"/>
-        </w:rPr>
-        <w:t>Aisoftware</w:t>
-      </w:r>
-      <w:proofErr w:type="spellEnd"/>
-      <w:r>
-        <w:rPr>
-          <w:b/>
-          <w:sz w:val="20"/>
-        </w:rPr>
-        <w:t xml:space="preserve"> </w:t>
-      </w:r>
-      <w:proofErr w:type="spellStart"/>
-      <w:r>
-        <w:rPr>
-          <w:b/>
-          <w:sz w:val="20"/>
-        </w:rPr>
-        <w:t>Trecker</w:t>
-      </w:r>
-      <w:proofErr w:type="spellEnd"/>
+        <w:t>Figura 2 – Diagrama de Containter Aisoftware Trecker</w:t>
+      </w:r>
     </w:p>
     <w:p>
       <w:pPr>
@@ -8096,17 +7591,8 @@
           <w:sz w:val="24"/>
           <w:szCs w:val="24"/>
         </w:rPr>
-        <w:t xml:space="preserve">é terceira API </w:t>
-      </w:r>
-      <w:proofErr w:type="spellStart"/>
-      <w:r>
-        <w:rPr>
-          <w:sz w:val="24"/>
-          <w:szCs w:val="24"/>
-        </w:rPr>
-        <w:t>Trackmax</w:t>
-      </w:r>
-      <w:proofErr w:type="spellEnd"/>
+        <w:t>é terceira API Trackmax</w:t>
+      </w:r>
       <w:r>
         <w:rPr>
           <w:sz w:val="24"/>
@@ -8145,23 +7631,7 @@
           <w:sz w:val="24"/>
           <w:szCs w:val="24"/>
         </w:rPr>
-        <w:t>viço de “</w:t>
-      </w:r>
-      <w:proofErr w:type="spellStart"/>
-      <w:r>
-        <w:rPr>
-          <w:sz w:val="24"/>
-          <w:szCs w:val="24"/>
-        </w:rPr>
-        <w:t>Report</w:t>
-      </w:r>
-      <w:proofErr w:type="spellEnd"/>
-      <w:r>
-        <w:rPr>
-          <w:sz w:val="24"/>
-          <w:szCs w:val="24"/>
-        </w:rPr>
-        <w:t xml:space="preserve">” consome da API terceira e consolida relatórios no banco de dados para que posteriormente </w:t>
+        <w:t xml:space="preserve">viço de “Report” consome da API terceira e consolida relatórios no banco de dados para que posteriormente </w:t>
       </w:r>
       <w:bookmarkEnd w:id="19"/>
       <w:r>
@@ -8169,23 +7639,7 @@
           <w:sz w:val="24"/>
           <w:szCs w:val="24"/>
         </w:rPr>
-        <w:t xml:space="preserve">estes relatórios seja </w:t>
-      </w:r>
-      <w:proofErr w:type="gramStart"/>
-      <w:r>
-        <w:rPr>
-          <w:sz w:val="24"/>
-          <w:szCs w:val="24"/>
-        </w:rPr>
-        <w:t>enviados</w:t>
-      </w:r>
-      <w:proofErr w:type="gramEnd"/>
-      <w:r>
-        <w:rPr>
-          <w:sz w:val="24"/>
-          <w:szCs w:val="24"/>
-        </w:rPr>
-        <w:t xml:space="preserve"> via e-mail para os devidos clientes, dado ao seu volume de informações.</w:t>
+        <w:t>estes relatórios seja enviados via e-mail para os devidos clientes, dado ao seu volume de informações.</w:t>
       </w:r>
     </w:p>
     <w:p>
@@ -8212,7 +7666,6 @@
         </w:rPr>
         <w:t xml:space="preserve">de autenticação e autorização é feito </w:t>
       </w:r>
-      <w:proofErr w:type="gramStart"/>
       <w:r>
         <w:rPr>
           <w:sz w:val="24"/>
@@ -8220,7 +7673,6 @@
         </w:rPr>
         <w:t>pelo serviços</w:t>
       </w:r>
-      <w:proofErr w:type="gramEnd"/>
       <w:r>
         <w:rPr>
           <w:sz w:val="24"/>
@@ -8279,81 +7731,8 @@
           <w:sz w:val="24"/>
           <w:szCs w:val="24"/>
         </w:rPr>
-        <w:t xml:space="preserve">de erros e inconsistências são monitoradas pelos </w:t>
-      </w:r>
-      <w:proofErr w:type="spellStart"/>
-      <w:r>
-        <w:rPr>
-          <w:sz w:val="24"/>
-          <w:szCs w:val="24"/>
-        </w:rPr>
-        <w:t>logis</w:t>
-      </w:r>
-      <w:proofErr w:type="spellEnd"/>
-      <w:r>
-        <w:rPr>
-          <w:sz w:val="24"/>
-          <w:szCs w:val="24"/>
-        </w:rPr>
-        <w:t xml:space="preserve"> do </w:t>
-      </w:r>
-      <w:proofErr w:type="spellStart"/>
-      <w:r>
-        <w:rPr>
-          <w:sz w:val="24"/>
-          <w:szCs w:val="24"/>
-        </w:rPr>
-        <w:t>Serilog</w:t>
-      </w:r>
-      <w:proofErr w:type="spellEnd"/>
-      <w:r>
-        <w:rPr>
-          <w:sz w:val="24"/>
-          <w:szCs w:val="24"/>
-        </w:rPr>
-        <w:t xml:space="preserve"> em arquivos no </w:t>
-      </w:r>
-      <w:proofErr w:type="gramStart"/>
-      <w:r>
-        <w:rPr>
-          <w:sz w:val="24"/>
-          <w:szCs w:val="24"/>
-        </w:rPr>
-        <w:t>server</w:t>
-      </w:r>
-      <w:proofErr w:type="gramEnd"/>
-      <w:r>
-        <w:rPr>
-          <w:sz w:val="24"/>
-          <w:szCs w:val="24"/>
-        </w:rPr>
-        <w:t xml:space="preserve"> e pelo </w:t>
-      </w:r>
-      <w:proofErr w:type="spellStart"/>
-      <w:r>
-        <w:rPr>
-          <w:sz w:val="24"/>
-          <w:szCs w:val="24"/>
-        </w:rPr>
-        <w:t>Heroku</w:t>
-      </w:r>
-      <w:proofErr w:type="spellEnd"/>
-      <w:r>
-        <w:rPr>
-          <w:sz w:val="24"/>
-          <w:szCs w:val="24"/>
-        </w:rPr>
-        <w:t xml:space="preserve"> </w:t>
-      </w:r>
-      <w:proofErr w:type="spellStart"/>
-      <w:r>
-        <w:rPr>
-          <w:sz w:val="24"/>
-          <w:szCs w:val="24"/>
-        </w:rPr>
-        <w:t>Metrics</w:t>
-      </w:r>
-      <w:proofErr w:type="spellEnd"/>
+        <w:t>de erros e inconsistências são monitoradas pelos logs do Serilog em arquivos no server e pelo Heroku Metrics</w:t>
+      </w:r>
       <w:r>
         <w:rPr>
           <w:sz w:val="24"/>
@@ -8505,33 +7884,8 @@
           <w:b/>
           <w:sz w:val="20"/>
         </w:rPr>
-        <w:t xml:space="preserve"> – Diagrama de Componentes </w:t>
-      </w:r>
-      <w:proofErr w:type="spellStart"/>
-      <w:r>
-        <w:rPr>
-          <w:b/>
-          <w:sz w:val="20"/>
-        </w:rPr>
-        <w:t>Aisoftware</w:t>
-      </w:r>
-      <w:proofErr w:type="spellEnd"/>
-      <w:r>
-        <w:rPr>
-          <w:b/>
-          <w:sz w:val="20"/>
-        </w:rPr>
-        <w:t xml:space="preserve"> </w:t>
-      </w:r>
-      <w:proofErr w:type="spellStart"/>
-      <w:r>
-        <w:rPr>
-          <w:b/>
-          <w:sz w:val="20"/>
-        </w:rPr>
-        <w:t>Trecker</w:t>
-      </w:r>
-      <w:proofErr w:type="spellEnd"/>
+        <w:t xml:space="preserve"> – Diagrama de Componentes Aisoftware Trecker</w:t>
+      </w:r>
     </w:p>
     <w:p>
       <w:pPr>
@@ -8645,23 +7999,12 @@
         </w:rPr>
       </w:pPr>
       <w:bookmarkStart w:id="22" w:name="OLE_LINK5"/>
-      <w:proofErr w:type="spellStart"/>
-      <w:proofErr w:type="gramStart"/>
-      <w:r>
-        <w:rPr>
-          <w:sz w:val="24"/>
-          <w:szCs w:val="24"/>
-        </w:rPr>
-        <w:t>Aisoftware.Tracker.Admin</w:t>
-      </w:r>
-      <w:proofErr w:type="spellEnd"/>
-      <w:proofErr w:type="gramEnd"/>
-      <w:r>
-        <w:rPr>
-          <w:sz w:val="24"/>
-          <w:szCs w:val="24"/>
-        </w:rPr>
-        <w:t xml:space="preserve"> </w:t>
+      <w:r>
+        <w:rPr>
+          <w:sz w:val="24"/>
+          <w:szCs w:val="24"/>
+        </w:rPr>
+        <w:t xml:space="preserve">Aisoftware.Tracker.Admin </w:t>
       </w:r>
       <w:bookmarkEnd w:id="22"/>
       <w:r>
@@ -8705,39 +8048,12 @@
           <w:szCs w:val="24"/>
         </w:rPr>
       </w:pPr>
-      <w:proofErr w:type="spellStart"/>
-      <w:proofErr w:type="gramStart"/>
-      <w:r>
-        <w:rPr>
-          <w:sz w:val="24"/>
-          <w:szCs w:val="24"/>
-        </w:rPr>
-        <w:t>Aisoftware.Tracker.UseCases</w:t>
-      </w:r>
-      <w:proofErr w:type="spellEnd"/>
-      <w:proofErr w:type="gramEnd"/>
-      <w:r>
-        <w:rPr>
-          <w:sz w:val="24"/>
-          <w:szCs w:val="24"/>
-        </w:rPr>
-        <w:t xml:space="preserve"> – </w:t>
-      </w:r>
-      <w:proofErr w:type="spellStart"/>
-      <w:r>
-        <w:rPr>
-          <w:sz w:val="24"/>
-          <w:szCs w:val="24"/>
-        </w:rPr>
-        <w:t>Lib</w:t>
-      </w:r>
-      <w:proofErr w:type="spellEnd"/>
-      <w:r>
-        <w:rPr>
-          <w:sz w:val="24"/>
-          <w:szCs w:val="24"/>
-        </w:rPr>
-        <w:t xml:space="preserve"> responsável por conter a</w:t>
+      <w:r>
+        <w:rPr>
+          <w:sz w:val="24"/>
+          <w:szCs w:val="24"/>
+        </w:rPr>
+        <w:t>Aisoftware.Tracker.UseCases – Lib responsável por conter a</w:t>
       </w:r>
       <w:r>
         <w:rPr>
@@ -8766,17 +8082,20 @@
           <w:szCs w:val="24"/>
         </w:rPr>
       </w:pPr>
-      <w:proofErr w:type="spellStart"/>
-      <w:proofErr w:type="gramStart"/>
-      <w:r>
-        <w:rPr>
-          <w:sz w:val="24"/>
-          <w:szCs w:val="24"/>
-        </w:rPr>
-        <w:t>Aisoftware.Tracker.Repository</w:t>
-      </w:r>
-      <w:proofErr w:type="spellEnd"/>
-      <w:proofErr w:type="gramEnd"/>
+      <w:r>
+        <w:rPr>
+          <w:sz w:val="24"/>
+          <w:szCs w:val="24"/>
+        </w:rPr>
+        <w:t xml:space="preserve">Aisoftware.Tracker.Repository </w:t>
+      </w:r>
+      <w:r>
+        <w:rPr>
+          <w:sz w:val="24"/>
+          <w:szCs w:val="24"/>
+        </w:rPr>
+        <w:t>–</w:t>
+      </w:r>
       <w:r>
         <w:rPr>
           <w:sz w:val="24"/>
@@ -8789,30 +8108,7 @@
           <w:sz w:val="24"/>
           <w:szCs w:val="24"/>
         </w:rPr>
-        <w:t>–</w:t>
-      </w:r>
-      <w:r>
-        <w:rPr>
-          <w:sz w:val="24"/>
-          <w:szCs w:val="24"/>
-        </w:rPr>
-        <w:t xml:space="preserve"> </w:t>
-      </w:r>
-      <w:proofErr w:type="spellStart"/>
-      <w:r>
-        <w:rPr>
-          <w:sz w:val="24"/>
-          <w:szCs w:val="24"/>
-        </w:rPr>
-        <w:t>Lib</w:t>
-      </w:r>
-      <w:proofErr w:type="spellEnd"/>
-      <w:r>
-        <w:rPr>
-          <w:sz w:val="24"/>
-          <w:szCs w:val="24"/>
-        </w:rPr>
-        <w:t xml:space="preserve"> responsável pela </w:t>
+        <w:t xml:space="preserve">Lib responsável pela </w:t>
       </w:r>
       <w:r>
         <w:rPr>
@@ -8841,8 +8137,6 @@
           <w:szCs w:val="24"/>
         </w:rPr>
       </w:pPr>
-      <w:proofErr w:type="spellStart"/>
-      <w:proofErr w:type="gramStart"/>
       <w:r>
         <w:rPr>
           <w:sz w:val="24"/>
@@ -8857,8 +8151,6 @@
         </w:rPr>
         <w:t>Reports</w:t>
       </w:r>
-      <w:proofErr w:type="spellEnd"/>
-      <w:proofErr w:type="gramEnd"/>
       <w:r>
         <w:rPr>
           <w:sz w:val="24"/>
@@ -8886,21 +8178,12 @@
           <w:szCs w:val="24"/>
         </w:rPr>
       </w:pPr>
-      <w:proofErr w:type="spellStart"/>
-      <w:r>
-        <w:rPr>
-          <w:sz w:val="24"/>
-          <w:szCs w:val="24"/>
-        </w:rPr>
-        <w:t>Dapper</w:t>
-      </w:r>
-      <w:proofErr w:type="spellEnd"/>
-      <w:r>
-        <w:rPr>
-          <w:sz w:val="24"/>
-          <w:szCs w:val="24"/>
-        </w:rPr>
-        <w:t xml:space="preserve"> – Micro ORM responsável pela comunicação e interações com o banco de dados</w:t>
+      <w:r>
+        <w:rPr>
+          <w:sz w:val="24"/>
+          <w:szCs w:val="24"/>
+        </w:rPr>
+        <w:t>Dapper – Micro ORM responsável pela comunicação e interações com o banco de dados</w:t>
       </w:r>
       <w:r>
         <w:rPr>
@@ -8922,21 +8205,12 @@
           <w:szCs w:val="24"/>
         </w:rPr>
       </w:pPr>
-      <w:proofErr w:type="spellStart"/>
-      <w:r>
-        <w:rPr>
-          <w:sz w:val="24"/>
-          <w:szCs w:val="24"/>
-        </w:rPr>
-        <w:t>Database</w:t>
-      </w:r>
-      <w:proofErr w:type="spellEnd"/>
-      <w:r>
-        <w:rPr>
-          <w:sz w:val="24"/>
-          <w:szCs w:val="24"/>
-        </w:rPr>
-        <w:t xml:space="preserve"> – Banco de dados responsável por armazenar dados de dos relatórios</w:t>
+      <w:r>
+        <w:rPr>
+          <w:sz w:val="24"/>
+          <w:szCs w:val="24"/>
+        </w:rPr>
+        <w:t>Database – Banco de dados responsável por armazenar dados de dos relatórios</w:t>
       </w:r>
       <w:r>
         <w:rPr>
@@ -8958,54 +8232,13 @@
           <w:szCs w:val="24"/>
         </w:rPr>
       </w:pPr>
-      <w:proofErr w:type="spellStart"/>
       <w:r>
         <w:rPr>
           <w:sz w:val="24"/>
           <w:szCs w:val="24"/>
         </w:rPr>
         <w:lastRenderedPageBreak/>
-        <w:t>External</w:t>
-      </w:r>
-      <w:proofErr w:type="spellEnd"/>
-      <w:r>
-        <w:rPr>
-          <w:sz w:val="24"/>
-          <w:szCs w:val="24"/>
-        </w:rPr>
-        <w:t xml:space="preserve"> </w:t>
-      </w:r>
-      <w:proofErr w:type="spellStart"/>
-      <w:r>
-        <w:rPr>
-          <w:sz w:val="24"/>
-          <w:szCs w:val="24"/>
-        </w:rPr>
-        <w:t>Api</w:t>
-      </w:r>
-      <w:proofErr w:type="spellEnd"/>
-      <w:r>
-        <w:rPr>
-          <w:sz w:val="24"/>
-          <w:szCs w:val="24"/>
-        </w:rPr>
-        <w:t xml:space="preserve"> – </w:t>
-      </w:r>
-      <w:proofErr w:type="spellStart"/>
-      <w:r>
-        <w:rPr>
-          <w:sz w:val="24"/>
-          <w:szCs w:val="24"/>
-        </w:rPr>
-        <w:t>Api</w:t>
-      </w:r>
-      <w:proofErr w:type="spellEnd"/>
-      <w:r>
-        <w:rPr>
-          <w:sz w:val="24"/>
-          <w:szCs w:val="24"/>
-        </w:rPr>
-        <w:t xml:space="preserve"> externa que fornece informações estratégicas para o funcionamento da aplicação</w:t>
+        <w:t>External Api – Api externa que fornece informações estratégicas para o funcionamento da aplicação</w:t>
       </w:r>
       <w:r>
         <w:rPr>
@@ -9027,21 +8260,12 @@
           <w:szCs w:val="24"/>
         </w:rPr>
       </w:pPr>
-      <w:proofErr w:type="spellStart"/>
-      <w:r>
-        <w:rPr>
-          <w:sz w:val="24"/>
-          <w:szCs w:val="24"/>
-        </w:rPr>
-        <w:t>Serilog</w:t>
-      </w:r>
-      <w:proofErr w:type="spellEnd"/>
-      <w:r>
-        <w:rPr>
-          <w:sz w:val="24"/>
-          <w:szCs w:val="24"/>
-        </w:rPr>
-        <w:t xml:space="preserve"> – Serviço responsável por gerar e escrever logs da aplicação.</w:t>
+      <w:r>
+        <w:rPr>
+          <w:sz w:val="24"/>
+          <w:szCs w:val="24"/>
+        </w:rPr>
+        <w:t>Serilog – Serviço responsável por gerar e escrever logs da aplicação.</w:t>
       </w:r>
     </w:p>
     <w:p>
@@ -9056,37 +8280,12 @@
           <w:szCs w:val="24"/>
         </w:rPr>
       </w:pPr>
-      <w:proofErr w:type="spellStart"/>
-      <w:r>
-        <w:rPr>
-          <w:sz w:val="24"/>
-          <w:szCs w:val="24"/>
-        </w:rPr>
-        <w:t>Heroku</w:t>
-      </w:r>
-      <w:proofErr w:type="spellEnd"/>
-      <w:r>
-        <w:rPr>
-          <w:sz w:val="24"/>
-          <w:szCs w:val="24"/>
-        </w:rPr>
-        <w:t xml:space="preserve"> </w:t>
-      </w:r>
-      <w:proofErr w:type="spellStart"/>
-      <w:r>
-        <w:rPr>
-          <w:sz w:val="24"/>
-          <w:szCs w:val="24"/>
-        </w:rPr>
-        <w:t>Metrics</w:t>
-      </w:r>
-      <w:proofErr w:type="spellEnd"/>
-      <w:r>
-        <w:rPr>
-          <w:sz w:val="24"/>
-          <w:szCs w:val="24"/>
-        </w:rPr>
-        <w:t xml:space="preserve"> </w:t>
+      <w:r>
+        <w:rPr>
+          <w:sz w:val="24"/>
+          <w:szCs w:val="24"/>
+        </w:rPr>
+        <w:t xml:space="preserve">Heroku Metrics </w:t>
       </w:r>
       <w:bookmarkStart w:id="23" w:name="OLE_LINK6"/>
       <w:r>
@@ -9124,47 +8323,13 @@
           <w:szCs w:val="24"/>
         </w:rPr>
       </w:pPr>
-      <w:proofErr w:type="spellStart"/>
-      <w:r>
-        <w:rPr>
-          <w:sz w:val="24"/>
-          <w:szCs w:val="24"/>
-        </w:rPr>
-        <w:t>Heroku</w:t>
-      </w:r>
-      <w:proofErr w:type="spellEnd"/>
-      <w:r>
-        <w:rPr>
-          <w:sz w:val="24"/>
-          <w:szCs w:val="24"/>
-        </w:rPr>
-        <w:t xml:space="preserve"> </w:t>
-      </w:r>
-      <w:proofErr w:type="spellStart"/>
-      <w:r>
-        <w:rPr>
-          <w:sz w:val="24"/>
-          <w:szCs w:val="24"/>
-        </w:rPr>
-        <w:t>Panel</w:t>
-      </w:r>
-      <w:proofErr w:type="spellEnd"/>
-      <w:r>
-        <w:rPr>
-          <w:sz w:val="24"/>
-          <w:szCs w:val="24"/>
-        </w:rPr>
-        <w:t xml:space="preserve"> – Painel de demonstração das métricas coletadas do </w:t>
-      </w:r>
-      <w:proofErr w:type="spellStart"/>
-      <w:r>
-        <w:rPr>
-          <w:sz w:val="24"/>
-          <w:szCs w:val="24"/>
-        </w:rPr>
-        <w:t>Heroku</w:t>
-      </w:r>
-      <w:proofErr w:type="spellEnd"/>
+      <w:r>
+        <w:rPr>
+          <w:sz w:val="24"/>
+          <w:szCs w:val="24"/>
+        </w:rPr>
+        <w:t>Heroku Panel – Painel de demonstração das métricas coletadas do Heroku</w:t>
+      </w:r>
       <w:r>
         <w:rPr>
           <w:sz w:val="24"/>
@@ -9233,10 +8398,6 @@
         <w:rPr>
           <w:rStyle w:val="Heading2Char"/>
           <w:rFonts w:ascii="Times New Roman" w:hAnsi="Times New Roman"/>
-          <w:b w:val="0"/>
-          <w:bCs/>
-          <w:i w:val="0"/>
-          <w:iCs/>
           <w:szCs w:val="28"/>
         </w:rPr>
         <w:t xml:space="preserve">UML do Banco de </w:t>
@@ -9245,10 +8406,6 @@
         <w:rPr>
           <w:rStyle w:val="Heading2Char"/>
           <w:rFonts w:ascii="Times New Roman" w:hAnsi="Times New Roman"/>
-          <w:b w:val="0"/>
-          <w:bCs/>
-          <w:i w:val="0"/>
-          <w:iCs/>
           <w:szCs w:val="28"/>
         </w:rPr>
         <w:t>D</w:t>
@@ -9257,10 +8414,6 @@
         <w:rPr>
           <w:rStyle w:val="Heading2Char"/>
           <w:rFonts w:ascii="Times New Roman" w:hAnsi="Times New Roman"/>
-          <w:b w:val="0"/>
-          <w:bCs/>
-          <w:i w:val="0"/>
-          <w:iCs/>
           <w:szCs w:val="28"/>
         </w:rPr>
         <w:t>ados</w:t>
@@ -9369,23 +8522,7 @@
           <w:sz w:val="24"/>
           <w:szCs w:val="24"/>
         </w:rPr>
-        <w:t xml:space="preserve"> tem como objetivo mostrar o UML do banco de dados relacionado ao serviço de relatórios, onde o objetivo </w:t>
-      </w:r>
-      <w:proofErr w:type="gramStart"/>
-      <w:r>
-        <w:rPr>
-          <w:sz w:val="24"/>
-          <w:szCs w:val="24"/>
-        </w:rPr>
-        <w:t>do mesmo</w:t>
-      </w:r>
-      <w:proofErr w:type="gramEnd"/>
-      <w:r>
-        <w:rPr>
-          <w:sz w:val="24"/>
-          <w:szCs w:val="24"/>
-        </w:rPr>
-        <w:t xml:space="preserve"> é armazenar o consolidado dos relatórios gerados.</w:t>
+        <w:t xml:space="preserve"> tem como objetivo mostrar o UML do banco de dados relacionado ao serviço de relatórios, onde o objetivo do mesmo é armazenar o consolidado dos relatórios gerados.</w:t>
       </w:r>
     </w:p>
     <w:p>
@@ -9484,71 +8621,14 @@
           <w:szCs w:val="24"/>
         </w:rPr>
         <w:br/>
-        <w:t xml:space="preserve">mais limpo e coeso. E a implementação de Design </w:t>
-      </w:r>
-      <w:proofErr w:type="spellStart"/>
-      <w:r>
-        <w:rPr>
-          <w:sz w:val="24"/>
-          <w:szCs w:val="24"/>
-        </w:rPr>
-        <w:t>Patterns</w:t>
-      </w:r>
-      <w:proofErr w:type="spellEnd"/>
-      <w:r>
-        <w:rPr>
-          <w:sz w:val="24"/>
-          <w:szCs w:val="24"/>
-        </w:rPr>
-        <w:t xml:space="preserve"> que ajudam nesta construção como </w:t>
-      </w:r>
-      <w:proofErr w:type="spellStart"/>
-      <w:r>
-        <w:rPr>
-          <w:sz w:val="24"/>
-          <w:szCs w:val="24"/>
-        </w:rPr>
-        <w:t>Singleton</w:t>
-      </w:r>
-      <w:proofErr w:type="spellEnd"/>
-      <w:r>
-        <w:rPr>
-          <w:sz w:val="24"/>
-          <w:szCs w:val="24"/>
-        </w:rPr>
-        <w:t xml:space="preserve">, </w:t>
-      </w:r>
-      <w:proofErr w:type="spellStart"/>
-      <w:r>
-        <w:rPr>
-          <w:sz w:val="24"/>
-          <w:szCs w:val="24"/>
-        </w:rPr>
-        <w:t>Repository</w:t>
-      </w:r>
-      <w:proofErr w:type="spellEnd"/>
-      <w:r>
-        <w:rPr>
-          <w:sz w:val="24"/>
-          <w:szCs w:val="24"/>
-        </w:rPr>
-        <w:t xml:space="preserve">, Injeção de Dependência, </w:t>
-      </w:r>
-      <w:proofErr w:type="spellStart"/>
-      <w:r>
-        <w:rPr>
-          <w:sz w:val="24"/>
-          <w:szCs w:val="24"/>
-        </w:rPr>
-        <w:t>AbstractFactory</w:t>
-      </w:r>
-      <w:proofErr w:type="spellEnd"/>
-      <w:r>
-        <w:rPr>
-          <w:sz w:val="24"/>
-          <w:szCs w:val="24"/>
-        </w:rPr>
-        <w:t>.</w:t>
+        <w:t>mais limpo e coeso. E a implementação de Design Patterns que ajudam nesta construção como Singleton, Repository</w:t>
+      </w:r>
+      <w:r>
+        <w:rPr>
+          <w:sz w:val="24"/>
+          <w:szCs w:val="24"/>
+        </w:rPr>
+        <w:t>, Injeção de Dependência, AbstractFactory.</w:t>
       </w:r>
     </w:p>
     <w:p>
@@ -9576,7 +8656,6 @@
       </w:pPr>
       <w:bookmarkStart w:id="29" w:name="_Toc116745001"/>
       <w:bookmarkEnd w:id="28"/>
-      <w:proofErr w:type="spellStart"/>
       <w:r>
         <w:rPr>
           <w:rFonts w:ascii="Times New Roman" w:hAnsi="Times New Roman"/>
@@ -9584,7 +8663,6 @@
         <w:t>Wireframe</w:t>
       </w:r>
       <w:bookmarkEnd w:id="29"/>
-      <w:proofErr w:type="spellEnd"/>
     </w:p>
     <w:p>
       <w:pPr>
@@ -9600,23 +8678,7 @@
           <w:sz w:val="24"/>
           <w:szCs w:val="24"/>
         </w:rPr>
-        <w:t xml:space="preserve">Para apresentação da aplicação foi criado um </w:t>
-      </w:r>
-      <w:proofErr w:type="spellStart"/>
-      <w:r>
-        <w:rPr>
-          <w:sz w:val="24"/>
-          <w:szCs w:val="24"/>
-        </w:rPr>
-        <w:t>Wireframe</w:t>
-      </w:r>
-      <w:proofErr w:type="spellEnd"/>
-      <w:r>
-        <w:rPr>
-          <w:sz w:val="24"/>
-          <w:szCs w:val="24"/>
-        </w:rPr>
-        <w:t xml:space="preserve"> navegável com a ferramenta Miro, onde o mesmo está disponível no seguinte link: </w:t>
+        <w:t xml:space="preserve">Para apresentação da aplicação foi criado um Wireframe navegável com a ferramenta Miro, onde o mesmo está disponível no seguinte link: </w:t>
       </w:r>
       <w:r>
         <w:rPr>
@@ -9775,23 +8837,7 @@
           <w:szCs w:val="24"/>
         </w:rPr>
         <w:br/>
-        <w:t xml:space="preserve">O código da aplicação está no seguinte repositório no </w:t>
-      </w:r>
-      <w:proofErr w:type="spellStart"/>
-      <w:r>
-        <w:rPr>
-          <w:sz w:val="24"/>
-          <w:szCs w:val="24"/>
-        </w:rPr>
-        <w:t>github</w:t>
-      </w:r>
-      <w:proofErr w:type="spellEnd"/>
-      <w:r>
-        <w:rPr>
-          <w:sz w:val="24"/>
-          <w:szCs w:val="24"/>
-        </w:rPr>
-        <w:t>:</w:t>
+        <w:t>O código da aplicação está no seguinte repositório no github:</w:t>
       </w:r>
       <w:r>
         <w:rPr>
@@ -10601,36 +9647,8 @@
         <w:sz w:val="24"/>
         <w:szCs w:val="24"/>
       </w:rPr>
-      <w:t xml:space="preserve">Projeto Integrado - </w:t>
+      <w:t>Projeto Integrado - Aisoftware Tracker</w:t>
     </w:r>
-    <w:proofErr w:type="spellStart"/>
-    <w:r>
-      <w:rPr>
-        <w:color w:val="000000"/>
-        <w:sz w:val="24"/>
-        <w:szCs w:val="24"/>
-      </w:rPr>
-      <w:t>Aisoftware</w:t>
-    </w:r>
-    <w:proofErr w:type="spellEnd"/>
-    <w:r>
-      <w:rPr>
-        <w:color w:val="000000"/>
-        <w:sz w:val="24"/>
-        <w:szCs w:val="24"/>
-      </w:rPr>
-      <w:t xml:space="preserve"> </w:t>
-    </w:r>
-    <w:proofErr w:type="spellStart"/>
-    <w:r>
-      <w:rPr>
-        <w:color w:val="000000"/>
-        <w:sz w:val="24"/>
-        <w:szCs w:val="24"/>
-      </w:rPr>
-      <w:t>Tracker</w:t>
-    </w:r>
-    <w:proofErr w:type="spellEnd"/>
   </w:p>
 </w:hdr>
 </file>
@@ -10662,36 +9680,8 @@
         <w:sz w:val="24"/>
         <w:szCs w:val="24"/>
       </w:rPr>
-      <w:t xml:space="preserve">Projeto Integrado - </w:t>
+      <w:t>Projeto Integrado - Aisoftware Tracker</w:t>
     </w:r>
-    <w:proofErr w:type="spellStart"/>
-    <w:r>
-      <w:rPr>
-        <w:color w:val="000000"/>
-        <w:sz w:val="24"/>
-        <w:szCs w:val="24"/>
-      </w:rPr>
-      <w:t>Aisoftware</w:t>
-    </w:r>
-    <w:proofErr w:type="spellEnd"/>
-    <w:r>
-      <w:rPr>
-        <w:color w:val="000000"/>
-        <w:sz w:val="24"/>
-        <w:szCs w:val="24"/>
-      </w:rPr>
-      <w:t xml:space="preserve"> </w:t>
-    </w:r>
-    <w:proofErr w:type="spellStart"/>
-    <w:r>
-      <w:rPr>
-        <w:color w:val="000000"/>
-        <w:sz w:val="24"/>
-        <w:szCs w:val="24"/>
-      </w:rPr>
-      <w:t>Tracker</w:t>
-    </w:r>
-    <w:proofErr w:type="spellEnd"/>
   </w:p>
   <w:p>
     <w:pPr>
@@ -24829,28 +23819,28 @@
 </a:theme>
 </file>
 
-<file path=customXml/item1.xml>
+<file path=customXml/item1.xml><?xml version="1.0" encoding="utf-8"?>
+<b:Sources xmlns:b="http://schemas.openxmlformats.org/officeDocument/2006/bibliography" xmlns="http://schemas.openxmlformats.org/officeDocument/2006/bibliography" SelectedStyle="/APASixthEditionOfficeOnline.xsl" StyleName="APA" Version="6"/>
 </file>
 
 <file path=customXml/item2.xml>
 </file>
 
-<file path=customXml/item3.xml><?xml version="1.0" encoding="utf-8"?>
-<b:Sources xmlns:b="http://schemas.openxmlformats.org/officeDocument/2006/bibliography" xmlns="http://schemas.openxmlformats.org/officeDocument/2006/bibliography" SelectedStyle="/APASixthEditionOfficeOnline.xsl" StyleName="APA" Version="6"/>
+<file path=customXml/item3.xml>
 </file>
 
 <file path=customXml/itemProps1.xml><?xml version="1.0" encoding="utf-8"?>
-<ds:datastoreItem xmlns:ds="http://schemas.openxmlformats.org/officeDocument/2006/customXml" ds:itemID="{2D306ACB-00C5-4362-B5ED-4547039E4BBB}"/>
-</file>
-
-<file path=customXml/itemProps2.xml><?xml version="1.0" encoding="utf-8"?>
-<ds:datastoreItem xmlns:ds="http://schemas.openxmlformats.org/officeDocument/2006/customXml" ds:itemID="{11111111-1234-1234-1234-123412341234}"/>
-</file>
-
-<file path=customXml/itemProps3.xml><?xml version="1.0" encoding="utf-8"?>
 <ds:datastoreItem xmlns:ds="http://schemas.openxmlformats.org/officeDocument/2006/customXml" ds:itemID="{68420AAD-41CC-764E-BB72-C5B7FA5952FB}">
   <ds:schemaRefs>
     <ds:schemaRef ds:uri="http://schemas.openxmlformats.org/officeDocument/2006/bibliography"/>
   </ds:schemaRefs>
 </ds:datastoreItem>
+</file>
+
+<file path=customXml/itemProps2.xml><?xml version="1.0" encoding="utf-8"?>
+<ds:datastoreItem xmlns:ds="http://schemas.openxmlformats.org/officeDocument/2006/customXml" ds:itemID="{2D306ACB-00C5-4362-B5ED-4547039E4BBB}"/>
+</file>
+
+<file path=customXml/itemProps3.xml><?xml version="1.0" encoding="utf-8"?>
+<ds:datastoreItem xmlns:ds="http://schemas.openxmlformats.org/officeDocument/2006/customXml" ds:itemID="{11111111-1234-1234-1234-123412341234}"/>
 </file>
</xml_diff>

<commit_message>
feat(etapa-02): adicionando um novo diagrama
</commit_message>
<xml_diff>
--- a/etapa-02/projeto-integrado-aisoftware-tracker.docx
+++ b/etapa-02/projeto-integrado-aisoftware-tracker.docx
@@ -253,13 +253,31 @@
           <w:szCs w:val="38"/>
         </w:rPr>
       </w:pPr>
+      <w:proofErr w:type="spellStart"/>
       <w:r>
         <w:rPr>
           <w:sz w:val="38"/>
           <w:szCs w:val="38"/>
         </w:rPr>
-        <w:t>Aisoftware Tracker</w:t>
-      </w:r>
+        <w:t>Aisoftware</w:t>
+      </w:r>
+      <w:proofErr w:type="spellEnd"/>
+      <w:r>
+        <w:rPr>
+          <w:sz w:val="38"/>
+          <w:szCs w:val="38"/>
+        </w:rPr>
+        <w:t xml:space="preserve"> </w:t>
+      </w:r>
+      <w:proofErr w:type="spellStart"/>
+      <w:r>
+        <w:rPr>
+          <w:sz w:val="38"/>
+          <w:szCs w:val="38"/>
+        </w:rPr>
+        <w:t>Tracker</w:t>
+      </w:r>
+      <w:proofErr w:type="spellEnd"/>
     </w:p>
     <w:p>
       <w:pPr>
@@ -452,7 +470,7 @@
           <w:szCs w:val="28"/>
         </w:rPr>
       </w:pPr>
-      <w:bookmarkStart w:id="2" w:name="_Toc116744987"/>
+      <w:bookmarkStart w:id="2" w:name="_Toc116752478"/>
       <w:r>
         <w:rPr>
           <w:rFonts w:ascii="Times New Roman" w:hAnsi="Times New Roman"/>
@@ -527,6 +545,7 @@
             <w:docPartUnique/>
           </w:docPartObj>
         </w:sdtPr>
+        <w:sdtEndPr/>
         <w:sdtContent>
           <w:r>
             <w:instrText xml:space="preserve"> TOC \h \u \z </w:instrText>
@@ -536,7 +555,7 @@
           </w:r>
         </w:sdtContent>
       </w:sdt>
-      <w:hyperlink w:anchor="_Toc116744987" w:history="1">
+      <w:hyperlink w:anchor="_Toc116752478" w:history="1">
         <w:r>
           <w:rPr>
             <w:rStyle w:val="Hyperlink"/>
@@ -564,7 +583,7 @@
             <w:noProof/>
             <w:webHidden/>
           </w:rPr>
-          <w:instrText xml:space="preserve"> PAGEREF _Toc116744987 \h </w:instrText>
+          <w:instrText xml:space="preserve"> PAGEREF _Toc116752478 \h </w:instrText>
         </w:r>
         <w:r>
           <w:rPr>
@@ -612,7 +631,7 @@
           <w:lang w:val="en-BR" w:eastAsia="en-US"/>
         </w:rPr>
       </w:pPr>
-      <w:hyperlink w:anchor="_Toc116744988" w:history="1">
+      <w:hyperlink w:anchor="_Toc116752479" w:history="1">
         <w:r>
           <w:rPr>
             <w:rStyle w:val="Hyperlink"/>
@@ -660,7 +679,7 @@
             <w:noProof/>
             <w:webHidden/>
           </w:rPr>
-          <w:instrText xml:space="preserve"> PAGEREF _Toc116744988 \h </w:instrText>
+          <w:instrText xml:space="preserve"> PAGEREF _Toc116752479 \h </w:instrText>
         </w:r>
         <w:r>
           <w:rPr>
@@ -708,7 +727,7 @@
           <w:lang w:val="en-BR" w:eastAsia="en-US"/>
         </w:rPr>
       </w:pPr>
-      <w:hyperlink w:anchor="_Toc116744989" w:history="1">
+      <w:hyperlink w:anchor="_Toc116752480" w:history="1">
         <w:r>
           <w:rPr>
             <w:rStyle w:val="Hyperlink"/>
@@ -756,7 +775,7 @@
             <w:noProof/>
             <w:webHidden/>
           </w:rPr>
-          <w:instrText xml:space="preserve"> PAGEREF _Toc116744989 \h </w:instrText>
+          <w:instrText xml:space="preserve"> PAGEREF _Toc116752480 \h </w:instrText>
         </w:r>
         <w:r>
           <w:rPr>
@@ -804,7 +823,7 @@
           <w:lang w:val="en-BR" w:eastAsia="en-US"/>
         </w:rPr>
       </w:pPr>
-      <w:hyperlink w:anchor="_Toc116744990" w:history="1">
+      <w:hyperlink w:anchor="_Toc116752481" w:history="1">
         <w:r>
           <w:rPr>
             <w:rStyle w:val="Hyperlink"/>
@@ -852,7 +871,7 @@
             <w:noProof/>
             <w:webHidden/>
           </w:rPr>
-          <w:instrText xml:space="preserve"> PAGEREF _Toc116744990 \h </w:instrText>
+          <w:instrText xml:space="preserve"> PAGEREF _Toc116752481 \h </w:instrText>
         </w:r>
         <w:r>
           <w:rPr>
@@ -900,7 +919,7 @@
           <w:lang w:val="en-BR" w:eastAsia="en-US"/>
         </w:rPr>
       </w:pPr>
-      <w:hyperlink w:anchor="_Toc116744991" w:history="1">
+      <w:hyperlink w:anchor="_Toc116752482" w:history="1">
         <w:r>
           <w:rPr>
             <w:rStyle w:val="Hyperlink"/>
@@ -948,7 +967,7 @@
             <w:noProof/>
             <w:webHidden/>
           </w:rPr>
-          <w:instrText xml:space="preserve"> PAGEREF _Toc116744991 \h </w:instrText>
+          <w:instrText xml:space="preserve"> PAGEREF _Toc116752482 \h </w:instrText>
         </w:r>
         <w:r>
           <w:rPr>
@@ -996,7 +1015,7 @@
           <w:lang w:val="en-BR" w:eastAsia="en-US"/>
         </w:rPr>
       </w:pPr>
-      <w:hyperlink w:anchor="_Toc116744992" w:history="1">
+      <w:hyperlink w:anchor="_Toc116752483" w:history="1">
         <w:r>
           <w:rPr>
             <w:rStyle w:val="Hyperlink"/>
@@ -1044,7 +1063,7 @@
             <w:noProof/>
             <w:webHidden/>
           </w:rPr>
-          <w:instrText xml:space="preserve"> PAGEREF _Toc116744992 \h </w:instrText>
+          <w:instrText xml:space="preserve"> PAGEREF _Toc116752483 \h </w:instrText>
         </w:r>
         <w:r>
           <w:rPr>
@@ -1092,7 +1111,7 @@
           <w:lang w:val="en-BR" w:eastAsia="en-US"/>
         </w:rPr>
       </w:pPr>
-      <w:hyperlink w:anchor="_Toc116744993" w:history="1">
+      <w:hyperlink w:anchor="_Toc116752484" w:history="1">
         <w:r>
           <w:rPr>
             <w:rStyle w:val="Hyperlink"/>
@@ -1140,7 +1159,7 @@
             <w:noProof/>
             <w:webHidden/>
           </w:rPr>
-          <w:instrText xml:space="preserve"> PAGEREF _Toc116744993 \h </w:instrText>
+          <w:instrText xml:space="preserve"> PAGEREF _Toc116752484 \h </w:instrText>
         </w:r>
         <w:r>
           <w:rPr>
@@ -1188,7 +1207,7 @@
           <w:lang w:val="en-BR" w:eastAsia="en-US"/>
         </w:rPr>
       </w:pPr>
-      <w:hyperlink w:anchor="_Toc116744994" w:history="1">
+      <w:hyperlink w:anchor="_Toc116752485" w:history="1">
         <w:r>
           <w:rPr>
             <w:rStyle w:val="Hyperlink"/>
@@ -1236,7 +1255,7 @@
             <w:noProof/>
             <w:webHidden/>
           </w:rPr>
-          <w:instrText xml:space="preserve"> PAGEREF _Toc116744994 \h </w:instrText>
+          <w:instrText xml:space="preserve"> PAGEREF _Toc116752485 \h </w:instrText>
         </w:r>
         <w:r>
           <w:rPr>
@@ -1284,7 +1303,7 @@
           <w:lang w:val="en-BR" w:eastAsia="en-US"/>
         </w:rPr>
       </w:pPr>
-      <w:hyperlink w:anchor="_Toc116744995" w:history="1">
+      <w:hyperlink w:anchor="_Toc116752486" w:history="1">
         <w:r>
           <w:rPr>
             <w:rStyle w:val="Hyperlink"/>
@@ -1332,7 +1351,7 @@
             <w:noProof/>
             <w:webHidden/>
           </w:rPr>
-          <w:instrText xml:space="preserve"> PAGEREF _Toc116744995 \h </w:instrText>
+          <w:instrText xml:space="preserve"> PAGEREF _Toc116752486 \h </w:instrText>
         </w:r>
         <w:r>
           <w:rPr>
@@ -1380,7 +1399,7 @@
           <w:lang w:val="en-BR" w:eastAsia="en-US"/>
         </w:rPr>
       </w:pPr>
-      <w:hyperlink w:anchor="_Toc116744996" w:history="1">
+      <w:hyperlink w:anchor="_Toc116752487" w:history="1">
         <w:r>
           <w:rPr>
             <w:rStyle w:val="Hyperlink"/>
@@ -1428,7 +1447,7 @@
             <w:noProof/>
             <w:webHidden/>
           </w:rPr>
-          <w:instrText xml:space="preserve"> PAGEREF _Toc116744996 \h </w:instrText>
+          <w:instrText xml:space="preserve"> PAGEREF _Toc116752487 \h </w:instrText>
         </w:r>
         <w:r>
           <w:rPr>
@@ -1476,7 +1495,7 @@
           <w:lang w:val="en-BR" w:eastAsia="en-US"/>
         </w:rPr>
       </w:pPr>
-      <w:hyperlink w:anchor="_Toc116744997" w:history="1">
+      <w:hyperlink w:anchor="_Toc116752488" w:history="1">
         <w:r>
           <w:rPr>
             <w:rStyle w:val="Hyperlink"/>
@@ -1524,7 +1543,7 @@
             <w:noProof/>
             <w:webHidden/>
           </w:rPr>
-          <w:instrText xml:space="preserve"> PAGEREF _Toc116744997 \h </w:instrText>
+          <w:instrText xml:space="preserve"> PAGEREF _Toc116752488 \h </w:instrText>
         </w:r>
         <w:r>
           <w:rPr>
@@ -1572,7 +1591,7 @@
           <w:lang w:val="en-BR" w:eastAsia="en-US"/>
         </w:rPr>
       </w:pPr>
-      <w:hyperlink w:anchor="_Toc116744998" w:history="1">
+      <w:hyperlink w:anchor="_Toc116752489" w:history="1">
         <w:r>
           <w:rPr>
             <w:rStyle w:val="Hyperlink"/>
@@ -1620,7 +1639,7 @@
             <w:noProof/>
             <w:webHidden/>
           </w:rPr>
-          <w:instrText xml:space="preserve"> PAGEREF _Toc116744998 \h </w:instrText>
+          <w:instrText xml:space="preserve"> PAGEREF _Toc116752489 \h </w:instrText>
         </w:r>
         <w:r>
           <w:rPr>
@@ -1668,11 +1687,11 @@
           <w:lang w:val="en-BR" w:eastAsia="en-US"/>
         </w:rPr>
       </w:pPr>
-      <w:hyperlink w:anchor="_Toc116744999" w:history="1">
+      <w:hyperlink w:anchor="_Toc116752490" w:history="1">
         <w:r>
           <w:rPr>
             <w:rStyle w:val="Hyperlink"/>
-            <w:rFonts w:ascii="Times New Roman" w:eastAsia="Arial" w:hAnsi="Times New Roman"/>
+            <w:rFonts w:ascii="Times New Roman" w:hAnsi="Times New Roman"/>
             <w:iCs/>
             <w:noProof/>
           </w:rPr>
@@ -1693,8 +1712,7 @@
         <w:r>
           <w:rPr>
             <w:rStyle w:val="Hyperlink"/>
-            <w:rFonts w:ascii="Times New Roman" w:eastAsia="Arial" w:hAnsi="Times New Roman"/>
-            <w:iCs/>
+            <w:rFonts w:ascii="Times New Roman" w:hAnsi="Times New Roman"/>
             <w:noProof/>
           </w:rPr>
           <w:t>UML do Banco de Dados</w:t>
@@ -1718,7 +1736,7 @@
             <w:noProof/>
             <w:webHidden/>
           </w:rPr>
-          <w:instrText xml:space="preserve"> PAGEREF _Toc116744999 \h </w:instrText>
+          <w:instrText xml:space="preserve"> PAGEREF _Toc116752490 \h </w:instrText>
         </w:r>
         <w:r>
           <w:rPr>
@@ -1766,7 +1784,7 @@
           <w:lang w:val="en-BR" w:eastAsia="en-US"/>
         </w:rPr>
       </w:pPr>
-      <w:hyperlink w:anchor="_Toc116745000" w:history="1">
+      <w:hyperlink w:anchor="_Toc116752491" w:history="1">
         <w:r>
           <w:rPr>
             <w:rStyle w:val="Hyperlink"/>
@@ -1814,7 +1832,7 @@
             <w:noProof/>
             <w:webHidden/>
           </w:rPr>
-          <w:instrText xml:space="preserve"> PAGEREF _Toc116745000 \h </w:instrText>
+          <w:instrText xml:space="preserve"> PAGEREF _Toc116752491 \h </w:instrText>
         </w:r>
         <w:r>
           <w:rPr>
@@ -1862,7 +1880,7 @@
           <w:lang w:val="en-BR" w:eastAsia="en-US"/>
         </w:rPr>
       </w:pPr>
-      <w:hyperlink w:anchor="_Toc116745001" w:history="1">
+      <w:hyperlink w:anchor="_Toc116752492" w:history="1">
         <w:r>
           <w:rPr>
             <w:rStyle w:val="Hyperlink"/>
@@ -1911,7 +1929,7 @@
             <w:noProof/>
             <w:webHidden/>
           </w:rPr>
-          <w:instrText xml:space="preserve"> PAGEREF _Toc116745001 \h </w:instrText>
+          <w:instrText xml:space="preserve"> PAGEREF _Toc116752492 \h </w:instrText>
         </w:r>
         <w:r>
           <w:rPr>
@@ -1959,12 +1977,11 @@
           <w:lang w:val="en-BR" w:eastAsia="en-US"/>
         </w:rPr>
       </w:pPr>
-      <w:hyperlink w:anchor="_Toc116745002" w:history="1">
+      <w:hyperlink w:anchor="_Toc116752493" w:history="1">
         <w:r>
           <w:rPr>
             <w:rStyle w:val="Hyperlink"/>
-            <w:rFonts w:ascii="Times New Roman" w:eastAsia="Arial" w:hAnsi="Times New Roman"/>
-            <w:iCs/>
+            <w:rFonts w:ascii="Times New Roman" w:hAnsi="Times New Roman"/>
             <w:noProof/>
           </w:rPr>
           <w:t>5.2</w:t>
@@ -1984,11 +2001,26 @@
         <w:r>
           <w:rPr>
             <w:rStyle w:val="Hyperlink"/>
-            <w:rFonts w:ascii="Times New Roman" w:eastAsia="Arial" w:hAnsi="Times New Roman"/>
-            <w:iCs/>
+            <w:rFonts w:ascii="Times New Roman" w:hAnsi="Times New Roman"/>
             <w:noProof/>
           </w:rPr>
-          <w:t>Código da aplicação</w:t>
+          <w:t>Código d</w:t>
+        </w:r>
+        <w:r>
+          <w:rPr>
+            <w:rStyle w:val="Hyperlink"/>
+            <w:rFonts w:ascii="Times New Roman" w:hAnsi="Times New Roman"/>
+            <w:noProof/>
+          </w:rPr>
+          <w:t>a</w:t>
+        </w:r>
+        <w:r>
+          <w:rPr>
+            <w:rStyle w:val="Hyperlink"/>
+            <w:rFonts w:ascii="Times New Roman" w:hAnsi="Times New Roman"/>
+            <w:noProof/>
+          </w:rPr>
+          <w:t xml:space="preserve"> aplicação</w:t>
         </w:r>
         <w:r>
           <w:rPr>
@@ -2009,7 +2041,7 @@
             <w:noProof/>
             <w:webHidden/>
           </w:rPr>
-          <w:instrText xml:space="preserve"> PAGEREF _Toc116745002 \h </w:instrText>
+          <w:instrText xml:space="preserve"> PAGEREF _Toc116752493 \h </w:instrText>
         </w:r>
         <w:r>
           <w:rPr>
@@ -2056,7 +2088,7 @@
           <w:lang w:val="en-BR" w:eastAsia="en-US"/>
         </w:rPr>
       </w:pPr>
-      <w:hyperlink w:anchor="_Toc116745003" w:history="1">
+      <w:hyperlink w:anchor="_Toc116752496" w:history="1">
         <w:r>
           <w:rPr>
             <w:rStyle w:val="Hyperlink"/>
@@ -2084,7 +2116,7 @@
             <w:noProof/>
             <w:webHidden/>
           </w:rPr>
-          <w:instrText xml:space="preserve"> PAGEREF _Toc116745003 \h </w:instrText>
+          <w:instrText xml:space="preserve"> PAGEREF _Toc116752496 \h </w:instrText>
         </w:r>
         <w:r>
           <w:rPr>
@@ -2104,7 +2136,7 @@
             <w:noProof/>
             <w:webHidden/>
           </w:rPr>
-          <w:t>15</w:t>
+          <w:t>16</w:t>
         </w:r>
         <w:r>
           <w:rPr>
@@ -2131,7 +2163,7 @@
           <w:lang w:val="en-BR" w:eastAsia="en-US"/>
         </w:rPr>
       </w:pPr>
-      <w:hyperlink w:anchor="_Toc116745004" w:history="1">
+      <w:hyperlink w:anchor="_Toc116752497" w:history="1">
         <w:r>
           <w:rPr>
             <w:rStyle w:val="Hyperlink"/>
@@ -2159,7 +2191,7 @@
             <w:noProof/>
             <w:webHidden/>
           </w:rPr>
-          <w:instrText xml:space="preserve"> PAGEREF _Toc116745004 \h </w:instrText>
+          <w:instrText xml:space="preserve"> PAGEREF _Toc116752497 \h </w:instrText>
         </w:r>
         <w:r>
           <w:rPr>
@@ -2179,7 +2211,7 @@
             <w:noProof/>
             <w:webHidden/>
           </w:rPr>
-          <w:t>15</w:t>
+          <w:t>16</w:t>
         </w:r>
         <w:r>
           <w:rPr>
@@ -2224,7 +2256,7 @@
           <w:rFonts w:ascii="Times New Roman" w:hAnsi="Times New Roman"/>
         </w:rPr>
       </w:pPr>
-      <w:bookmarkStart w:id="4" w:name="_Toc116744988"/>
+      <w:bookmarkStart w:id="4" w:name="_Toc116752479"/>
       <w:r>
         <w:rPr>
           <w:rFonts w:ascii="Times New Roman" w:hAnsi="Times New Roman"/>
@@ -2247,7 +2279,23 @@
           <w:sz w:val="24"/>
           <w:szCs w:val="24"/>
         </w:rPr>
-        <w:t>Locomover-se e transportar cargas sempre foi uma necessidade humana, seja por terra, água ou ar. Na ultima década, principalmente no Brasil a frota de veículos terrestres vem aumentando vertiginosamente. Segundo dados do IBGE a frota de veículos terrestres no Brasil somando todas as categorias cresceu aproximadamente 35 % comparando os números absolutos entre 2010 e 2018, mostrando como é grande e promissor este mercado.</w:t>
+        <w:t xml:space="preserve">Locomover-se e transportar cargas sempre foi uma necessidade humana, seja por terra, água ou ar. Na </w:t>
+      </w:r>
+      <w:proofErr w:type="gramStart"/>
+      <w:r>
+        <w:rPr>
+          <w:sz w:val="24"/>
+          <w:szCs w:val="24"/>
+        </w:rPr>
+        <w:t>ultima</w:t>
+      </w:r>
+      <w:proofErr w:type="gramEnd"/>
+      <w:r>
+        <w:rPr>
+          <w:sz w:val="24"/>
+          <w:szCs w:val="24"/>
+        </w:rPr>
+        <w:t xml:space="preserve"> década, principalmente no Brasil a frota de veículos terrestres vem aumentando vertiginosamente. Segundo dados do IBGE a frota de veículos terrestres no Brasil somando todas as categorias cresceu aproximadamente 35 % comparando os números absolutos entre 2010 e 2018, mostrando como é grande e promissor este mercado.</w:t>
       </w:r>
     </w:p>
     <w:p>
@@ -2310,7 +2358,32 @@
           <w:sz w:val="24"/>
           <w:szCs w:val="24"/>
         </w:rPr>
-        <w:t xml:space="preserve">Focando mais nos veículos de transporte terrestre como carros, caminhões, vans, e etc, temos números consideráveis também. Em 2010 havia cerca de 37,2 milhões de automóveis e 2,1 milhões de caminhões, e em 2021 estes números vão para 59,2 milhões de 2,9 milhões respectivamente. </w:t>
+        <w:t xml:space="preserve">Focando mais nos veículos de transporte terrestre como carros, caminhões, </w:t>
+      </w:r>
+      <w:proofErr w:type="gramStart"/>
+      <w:r>
+        <w:rPr>
+          <w:sz w:val="24"/>
+          <w:szCs w:val="24"/>
+        </w:rPr>
+        <w:t xml:space="preserve">vans, e </w:t>
+      </w:r>
+      <w:proofErr w:type="spellStart"/>
+      <w:r>
+        <w:rPr>
+          <w:sz w:val="24"/>
+          <w:szCs w:val="24"/>
+        </w:rPr>
+        <w:t>etc</w:t>
+      </w:r>
+      <w:proofErr w:type="spellEnd"/>
+      <w:proofErr w:type="gramEnd"/>
+      <w:r>
+        <w:rPr>
+          <w:sz w:val="24"/>
+          <w:szCs w:val="24"/>
+        </w:rPr>
+        <w:t xml:space="preserve">, temos números consideráveis também. Em 2010 havia cerca de 37,2 milhões de automóveis e 2,1 milhões de caminhões, e em 2021 estes números vão para 59,2 milhões de 2,9 milhões respectivamente. </w:t>
       </w:r>
     </w:p>
     <w:p>
@@ -2359,7 +2432,48 @@
           <w:szCs w:val="24"/>
         </w:rPr>
         <w:tab/>
-        <w:t>O intuito deste projeto de rastreamento controle de frotas para empresas, ajudando na logística e localização em casos de roubo ou mal uso do veículo. Este serviço estará disponível, inicialmente, no mercado nacional, trazendo também um sistema de fácil operação, bonito e de interface limpa. Contendo o mínimo para realizar todas as operações necessárias, de forma direta e simples.,Dado objetivo de sere um sistema simples e direto com suas funcionalidades básicas, trás para o mercado uma maior competitividade e menor custo, refletindo também no preço final para o cliente. E neste documento serão apresentados os requisitos arquiteturais, funcionais e não funcionais e as diagramações da solução para o desenvolvimento da plataforma.</w:t>
+        <w:t xml:space="preserve">O intuito deste projeto de rastreamento controle de frotas para empresas, ajudando na logística e localização em casos de roubo ou mal uso do veículo. Este serviço estará disponível, inicialmente, no mercado nacional, trazendo também um sistema de fácil operação, bonito e de interface limpa. Contendo o mínimo para realizar todas as operações necessárias, de forma direta e </w:t>
+      </w:r>
+      <w:proofErr w:type="spellStart"/>
+      <w:r>
+        <w:rPr>
+          <w:sz w:val="24"/>
+          <w:szCs w:val="24"/>
+        </w:rPr>
+        <w:t>simples</w:t>
+      </w:r>
+      <w:proofErr w:type="gramStart"/>
+      <w:r>
+        <w:rPr>
+          <w:sz w:val="24"/>
+          <w:szCs w:val="24"/>
+        </w:rPr>
+        <w:t>.,Dado</w:t>
+      </w:r>
+      <w:proofErr w:type="spellEnd"/>
+      <w:proofErr w:type="gramEnd"/>
+      <w:r>
+        <w:rPr>
+          <w:sz w:val="24"/>
+          <w:szCs w:val="24"/>
+        </w:rPr>
+        <w:t xml:space="preserve"> objetivo de </w:t>
+      </w:r>
+      <w:proofErr w:type="spellStart"/>
+      <w:r>
+        <w:rPr>
+          <w:sz w:val="24"/>
+          <w:szCs w:val="24"/>
+        </w:rPr>
+        <w:t>sere</w:t>
+      </w:r>
+      <w:proofErr w:type="spellEnd"/>
+      <w:r>
+        <w:rPr>
+          <w:sz w:val="24"/>
+          <w:szCs w:val="24"/>
+        </w:rPr>
+        <w:t xml:space="preserve"> um sistema simples e direto com suas funcionalidades básicas, trás para o mercado uma maior competitividade e menor custo, refletindo também no preço final para o cliente. E neste documento serão apresentados os requisitos arquiteturais, funcionais e não funcionais e as diagramações da solução para o desenvolvimento da plataforma.</w:t>
       </w:r>
     </w:p>
     <w:p>
@@ -2392,7 +2506,7 @@
           <w:rFonts w:ascii="Times New Roman" w:hAnsi="Times New Roman"/>
         </w:rPr>
       </w:pPr>
-      <w:bookmarkStart w:id="5" w:name="_Toc116744989"/>
+      <w:bookmarkStart w:id="5" w:name="_Toc116752480"/>
       <w:r>
         <w:rPr>
           <w:rFonts w:ascii="Times New Roman" w:hAnsi="Times New Roman"/>
@@ -3822,7 +3936,21 @@
               <w:rPr>
                 <w:rFonts w:eastAsia="Arial"/>
               </w:rPr>
-              <w:t>Publicação no repositório Github Etapa 1</w:t>
+              <w:t xml:space="preserve">Publicação no repositório </w:t>
+            </w:r>
+            <w:proofErr w:type="spellStart"/>
+            <w:r>
+              <w:rPr>
+                <w:rFonts w:eastAsia="Arial"/>
+              </w:rPr>
+              <w:t>Github</w:t>
+            </w:r>
+            <w:proofErr w:type="spellEnd"/>
+            <w:r>
+              <w:rPr>
+                <w:rFonts w:eastAsia="Arial"/>
+              </w:rPr>
+              <w:t xml:space="preserve"> Etapa 1</w:t>
             </w:r>
           </w:p>
         </w:tc>
@@ -3847,7 +3975,21 @@
               <w:rPr>
                 <w:rFonts w:eastAsia="Arial"/>
               </w:rPr>
-              <w:t>Arquivos produzidos no Github disponíveis abertamente</w:t>
+              <w:t xml:space="preserve">Arquivos produzidos no </w:t>
+            </w:r>
+            <w:proofErr w:type="spellStart"/>
+            <w:r>
+              <w:rPr>
+                <w:rFonts w:eastAsia="Arial"/>
+              </w:rPr>
+              <w:t>Github</w:t>
+            </w:r>
+            <w:proofErr w:type="spellEnd"/>
+            <w:r>
+              <w:rPr>
+                <w:rFonts w:eastAsia="Arial"/>
+              </w:rPr>
+              <w:t xml:space="preserve"> disponíveis abertamente</w:t>
             </w:r>
           </w:p>
         </w:tc>
@@ -4150,7 +4292,21 @@
               <w:rPr>
                 <w:rFonts w:eastAsia="Arial"/>
               </w:rPr>
-              <w:t>Desenho dos Wireframes da POC</w:t>
+              <w:t xml:space="preserve">Desenho dos </w:t>
+            </w:r>
+            <w:proofErr w:type="spellStart"/>
+            <w:r>
+              <w:rPr>
+                <w:rFonts w:eastAsia="Arial"/>
+              </w:rPr>
+              <w:t>Wireframes</w:t>
+            </w:r>
+            <w:proofErr w:type="spellEnd"/>
+            <w:r>
+              <w:rPr>
+                <w:rFonts w:eastAsia="Arial"/>
+              </w:rPr>
+              <w:t xml:space="preserve"> da POC</w:t>
             </w:r>
           </w:p>
           <w:p>
@@ -4370,7 +4526,21 @@
               <w:rPr>
                 <w:rFonts w:eastAsia="Arial"/>
               </w:rPr>
-              <w:t>16. Publicação no repositório Github Etapa 2</w:t>
+              <w:t xml:space="preserve">16. Publicação no repositório </w:t>
+            </w:r>
+            <w:proofErr w:type="spellStart"/>
+            <w:r>
+              <w:rPr>
+                <w:rFonts w:eastAsia="Arial"/>
+              </w:rPr>
+              <w:t>Github</w:t>
+            </w:r>
+            <w:proofErr w:type="spellEnd"/>
+            <w:r>
+              <w:rPr>
+                <w:rFonts w:eastAsia="Arial"/>
+              </w:rPr>
+              <w:t xml:space="preserve"> Etapa 2</w:t>
             </w:r>
           </w:p>
           <w:p>
@@ -4403,7 +4573,21 @@
               <w:rPr>
                 <w:rFonts w:eastAsia="Arial"/>
               </w:rPr>
-              <w:t>Arquivos produzidos no Github disponíveis abertamente</w:t>
+              <w:t xml:space="preserve">Arquivos produzidos no </w:t>
+            </w:r>
+            <w:proofErr w:type="spellStart"/>
+            <w:r>
+              <w:rPr>
+                <w:rFonts w:eastAsia="Arial"/>
+              </w:rPr>
+              <w:t>Github</w:t>
+            </w:r>
+            <w:proofErr w:type="spellEnd"/>
+            <w:r>
+              <w:rPr>
+                <w:rFonts w:eastAsia="Arial"/>
+              </w:rPr>
+              <w:t xml:space="preserve"> disponíveis abertamente</w:t>
             </w:r>
           </w:p>
         </w:tc>
@@ -5313,7 +5497,21 @@
               <w:rPr>
                 <w:rFonts w:eastAsia="Arial"/>
               </w:rPr>
-              <w:t>Publicação no repositório Github Etapa 3</w:t>
+              <w:t xml:space="preserve">Publicação no repositório </w:t>
+            </w:r>
+            <w:proofErr w:type="spellStart"/>
+            <w:r>
+              <w:rPr>
+                <w:rFonts w:eastAsia="Arial"/>
+              </w:rPr>
+              <w:t>Github</w:t>
+            </w:r>
+            <w:proofErr w:type="spellEnd"/>
+            <w:r>
+              <w:rPr>
+                <w:rFonts w:eastAsia="Arial"/>
+              </w:rPr>
+              <w:t xml:space="preserve"> Etapa 3</w:t>
             </w:r>
           </w:p>
           <w:p>
@@ -5345,7 +5543,21 @@
               <w:rPr>
                 <w:rFonts w:eastAsia="Arial"/>
               </w:rPr>
-              <w:t>Arquivos produzidos no Github disponíveis abertamente</w:t>
+              <w:t xml:space="preserve">Arquivos produzidos no </w:t>
+            </w:r>
+            <w:proofErr w:type="spellStart"/>
+            <w:r>
+              <w:rPr>
+                <w:rFonts w:eastAsia="Arial"/>
+              </w:rPr>
+              <w:t>Github</w:t>
+            </w:r>
+            <w:proofErr w:type="spellEnd"/>
+            <w:r>
+              <w:rPr>
+                <w:rFonts w:eastAsia="Arial"/>
+              </w:rPr>
+              <w:t xml:space="preserve"> disponíveis abertamente</w:t>
             </w:r>
           </w:p>
         </w:tc>
@@ -5363,7 +5575,7 @@
           <w:rFonts w:ascii="Times New Roman" w:hAnsi="Times New Roman"/>
         </w:rPr>
       </w:pPr>
-      <w:bookmarkStart w:id="6" w:name="_Toc116744990"/>
+      <w:bookmarkStart w:id="6" w:name="_Toc116752481"/>
       <w:r>
         <w:rPr>
           <w:rFonts w:ascii="Times New Roman" w:hAnsi="Times New Roman"/>
@@ -5387,7 +5599,23 @@
           <w:sz w:val="24"/>
           <w:szCs w:val="24"/>
         </w:rPr>
-        <w:t>Esta seção apresenta a especificação básica da arquitetura da solução a ser desenvolvida, incluindo diagramas, restrições e requisitos definidos pelo autor, tal que permitem visualizar a macroarquitetura da solução.</w:t>
+        <w:t xml:space="preserve">Esta seção apresenta a especificação básica da arquitetura da solução a ser desenvolvida, incluindo diagramas, restrições e requisitos definidos pelo autor, tal que permitem visualizar a </w:t>
+      </w:r>
+      <w:proofErr w:type="spellStart"/>
+      <w:r>
+        <w:rPr>
+          <w:sz w:val="24"/>
+          <w:szCs w:val="24"/>
+        </w:rPr>
+        <w:t>macroarquitetura</w:t>
+      </w:r>
+      <w:proofErr w:type="spellEnd"/>
+      <w:r>
+        <w:rPr>
+          <w:sz w:val="24"/>
+          <w:szCs w:val="24"/>
+        </w:rPr>
+        <w:t xml:space="preserve"> da solução.</w:t>
       </w:r>
       <w:r>
         <w:rPr>
@@ -5409,7 +5637,7 @@
           <w:rFonts w:ascii="Times New Roman" w:hAnsi="Times New Roman"/>
         </w:rPr>
       </w:pPr>
-      <w:bookmarkStart w:id="7" w:name="_Toc116744991"/>
+      <w:bookmarkStart w:id="7" w:name="_Toc116752482"/>
       <w:r>
         <w:rPr>
           <w:rFonts w:ascii="Times New Roman" w:hAnsi="Times New Roman"/>
@@ -5464,7 +5692,21 @@
         <w:rPr>
           <w:sz w:val="24"/>
         </w:rPr>
-        <w:t>[RA01] - Deve ser usado tecnologias abertas (Open source) para o desenvolvimento de toda a plataforma.</w:t>
+        <w:t xml:space="preserve">[RA01] - Deve ser usado tecnologias abertas (Open </w:t>
+      </w:r>
+      <w:proofErr w:type="spellStart"/>
+      <w:r>
+        <w:rPr>
+          <w:sz w:val="24"/>
+        </w:rPr>
+        <w:t>source</w:t>
+      </w:r>
+      <w:proofErr w:type="spellEnd"/>
+      <w:r>
+        <w:rPr>
+          <w:sz w:val="24"/>
+        </w:rPr>
+        <w:t>) para o desenvolvimento de toda a plataforma.</w:t>
       </w:r>
     </w:p>
     <w:p>
@@ -5490,7 +5732,21 @@
         <w:rPr>
           <w:sz w:val="24"/>
         </w:rPr>
-        <w:t>[RA02] - Deve ser usado o serviço de nuvem da Heroku como provedora da infraestrutura necessária para a plataforma.</w:t>
+        <w:t xml:space="preserve">[RA02] - Deve ser usado o serviço de nuvem da </w:t>
+      </w:r>
+      <w:proofErr w:type="spellStart"/>
+      <w:r>
+        <w:rPr>
+          <w:sz w:val="24"/>
+        </w:rPr>
+        <w:t>Heroku</w:t>
+      </w:r>
+      <w:proofErr w:type="spellEnd"/>
+      <w:r>
+        <w:rPr>
+          <w:sz w:val="24"/>
+        </w:rPr>
+        <w:t xml:space="preserve"> como provedora da infraestrutura necessária para a plataforma.</w:t>
       </w:r>
     </w:p>
     <w:p>
@@ -5542,7 +5798,21 @@
         <w:rPr>
           <w:sz w:val="24"/>
         </w:rPr>
-        <w:t>[RA04] - Deve-se utilizar uma API de um terceiro, Trackmax, para ter as informações de geolocalização e informações da frota.</w:t>
+        <w:t xml:space="preserve">[RA04] - Deve-se utilizar uma API de um terceiro, </w:t>
+      </w:r>
+      <w:proofErr w:type="spellStart"/>
+      <w:r>
+        <w:rPr>
+          <w:sz w:val="24"/>
+        </w:rPr>
+        <w:t>Trackmax</w:t>
+      </w:r>
+      <w:proofErr w:type="spellEnd"/>
+      <w:r>
+        <w:rPr>
+          <w:sz w:val="24"/>
+        </w:rPr>
+        <w:t>, para ter as informações de geolocalização e informações da frota.</w:t>
       </w:r>
     </w:p>
     <w:p>
@@ -5607,7 +5877,7 @@
         </w:rPr>
       </w:pPr>
       <w:bookmarkStart w:id="8" w:name="_heading=h.e4qgsirqegbo"/>
-      <w:bookmarkStart w:id="9" w:name="_Toc116744992"/>
+      <w:bookmarkStart w:id="9" w:name="_Toc116752483"/>
       <w:bookmarkEnd w:id="8"/>
       <w:r>
         <w:rPr>
@@ -5849,7 +6119,21 @@
         <w:rPr>
           <w:sz w:val="24"/>
         </w:rPr>
-        <w:t>[RF05] - Exibir lista de veículos com informações basicas, posicionamento e último endereço de posicionamento.</w:t>
+        <w:t xml:space="preserve">[RF05] - Exibir lista de veículos com informações </w:t>
+      </w:r>
+      <w:proofErr w:type="spellStart"/>
+      <w:r>
+        <w:rPr>
+          <w:sz w:val="24"/>
+        </w:rPr>
+        <w:t>basicas</w:t>
+      </w:r>
+      <w:proofErr w:type="spellEnd"/>
+      <w:r>
+        <w:rPr>
+          <w:sz w:val="24"/>
+        </w:rPr>
+        <w:t>, posicionamento e último endereço de posicionamento.</w:t>
       </w:r>
     </w:p>
     <w:p>
@@ -5947,7 +6231,7 @@
           <w:rFonts w:ascii="Times New Roman" w:hAnsi="Times New Roman"/>
         </w:rPr>
       </w:pPr>
-      <w:bookmarkStart w:id="10" w:name="_Toc116744993"/>
+      <w:bookmarkStart w:id="10" w:name="_Toc116752484"/>
       <w:r>
         <w:rPr>
           <w:rFonts w:ascii="Times New Roman" w:hAnsi="Times New Roman"/>
@@ -6294,7 +6578,7 @@
           <w:szCs w:val="28"/>
         </w:rPr>
       </w:pPr>
-      <w:bookmarkStart w:id="12" w:name="_Toc116744994"/>
+      <w:bookmarkStart w:id="12" w:name="_Toc116752485"/>
       <w:r>
         <w:rPr>
           <w:rFonts w:ascii="Times New Roman" w:hAnsi="Times New Roman"/>
@@ -6556,9 +6840,11 @@
             <w:pPr>
               <w:cnfStyle w:val="000000100000" w:firstRow="0" w:lastRow="0" w:firstColumn="0" w:lastColumn="0" w:oddVBand="0" w:evenVBand="0" w:oddHBand="1" w:evenHBand="0" w:firstRowFirstColumn="0" w:firstRowLastColumn="0" w:lastRowFirstColumn="0" w:lastRowLastColumn="0"/>
             </w:pPr>
+            <w:proofErr w:type="spellStart"/>
             <w:r>
               <w:t>Dapper</w:t>
             </w:r>
+            <w:proofErr w:type="spellEnd"/>
           </w:p>
         </w:tc>
       </w:tr>
@@ -6606,8 +6892,18 @@
                 <w:color w:val="404040"/>
                 <w:sz w:val="22"/>
               </w:rPr>
-              <w:t>Banco de Relacional</w:t>
+              <w:t xml:space="preserve">Banco </w:t>
             </w:r>
+            <w:proofErr w:type="gramStart"/>
+            <w:r>
+              <w:rPr>
+                <w:rFonts w:ascii="Arial" w:hAnsi="Arial"/>
+                <w:color w:val="404040"/>
+                <w:sz w:val="22"/>
+              </w:rPr>
+              <w:t>de Relacional</w:t>
+            </w:r>
+            <w:proofErr w:type="gramEnd"/>
           </w:p>
         </w:tc>
         <w:tc>
@@ -6618,6 +6914,7 @@
             <w:pPr>
               <w:cnfStyle w:val="000000000000" w:firstRow="0" w:lastRow="0" w:firstColumn="0" w:lastColumn="0" w:oddVBand="0" w:evenVBand="0" w:oddHBand="0" w:evenHBand="0" w:firstRowFirstColumn="0" w:firstRowLastColumn="0" w:lastRowFirstColumn="0" w:lastRowLastColumn="0"/>
             </w:pPr>
+            <w:proofErr w:type="spellStart"/>
             <w:r>
               <w:rPr>
                 <w:rFonts w:ascii="Arial" w:hAnsi="Arial"/>
@@ -6626,6 +6923,7 @@
               </w:rPr>
               <w:t>Postgres</w:t>
             </w:r>
+            <w:proofErr w:type="spellEnd"/>
           </w:p>
         </w:tc>
       </w:tr>
@@ -6641,8 +6939,13 @@
           </w:tcPr>
           <w:p>
             <w:r>
-              <w:t>Front end</w:t>
+              <w:t xml:space="preserve">Front </w:t>
             </w:r>
+            <w:proofErr w:type="spellStart"/>
+            <w:r>
+              <w:t>end</w:t>
+            </w:r>
+            <w:proofErr w:type="spellEnd"/>
           </w:p>
         </w:tc>
         <w:tc>
@@ -6673,8 +6976,30 @@
               <w:rPr>
                 <w:lang w:val="en-US"/>
               </w:rPr>
-              <w:t>ASP.NET, Razor, html5, javascript, css</w:t>
+              <w:t xml:space="preserve">ASP.NET, Razor, html5, </w:t>
             </w:r>
+            <w:proofErr w:type="spellStart"/>
+            <w:r>
+              <w:rPr>
+                <w:lang w:val="en-US"/>
+              </w:rPr>
+              <w:t>javascript</w:t>
+            </w:r>
+            <w:proofErr w:type="spellEnd"/>
+            <w:r>
+              <w:rPr>
+                <w:lang w:val="en-US"/>
+              </w:rPr>
+              <w:t xml:space="preserve">, </w:t>
+            </w:r>
+            <w:proofErr w:type="spellStart"/>
+            <w:r>
+              <w:rPr>
+                <w:lang w:val="en-US"/>
+              </w:rPr>
+              <w:t>css</w:t>
+            </w:r>
+            <w:proofErr w:type="spellEnd"/>
           </w:p>
         </w:tc>
       </w:tr>
@@ -6699,8 +7024,17 @@
                 <w:rFonts w:ascii="Arial" w:hAnsi="Arial"/>
                 <w:sz w:val="22"/>
               </w:rPr>
-              <w:t>Front end</w:t>
+              <w:t xml:space="preserve">Front </w:t>
             </w:r>
+            <w:proofErr w:type="spellStart"/>
+            <w:r>
+              <w:rPr>
+                <w:rFonts w:ascii="Arial" w:hAnsi="Arial"/>
+                <w:sz w:val="22"/>
+              </w:rPr>
+              <w:t>end</w:t>
+            </w:r>
+            <w:proofErr w:type="spellEnd"/>
           </w:p>
         </w:tc>
         <w:tc>
@@ -6787,9 +7121,11 @@
             <w:pPr>
               <w:cnfStyle w:val="000000100000" w:firstRow="0" w:lastRow="0" w:firstColumn="0" w:lastColumn="0" w:oddVBand="0" w:evenVBand="0" w:oddHBand="1" w:evenHBand="0" w:firstRowFirstColumn="0" w:firstRowLastColumn="0" w:lastRowFirstColumn="0" w:lastRowLastColumn="0"/>
             </w:pPr>
+            <w:proofErr w:type="spellStart"/>
             <w:r>
               <w:t>XUnit</w:t>
             </w:r>
+            <w:proofErr w:type="spellEnd"/>
           </w:p>
         </w:tc>
       </w:tr>
@@ -6854,13 +7190,23 @@
                 <w:sz w:val="22"/>
               </w:rPr>
             </w:pPr>
+            <w:proofErr w:type="spellStart"/>
             <w:r>
               <w:rPr>
                 <w:rFonts w:ascii="Arial" w:hAnsi="Arial"/>
                 <w:color w:val="404040"/>
                 <w:sz w:val="22"/>
               </w:rPr>
-              <w:t>Microsoft.AspNetCore.</w:t>
+              <w:t>Microsoft.AspNetCore</w:t>
+            </w:r>
+            <w:proofErr w:type="spellEnd"/>
+            <w:r>
+              <w:rPr>
+                <w:rFonts w:ascii="Arial" w:hAnsi="Arial"/>
+                <w:color w:val="404040"/>
+                <w:sz w:val="22"/>
+              </w:rPr>
+              <w:t>.</w:t>
             </w:r>
           </w:p>
           <w:p>
@@ -6872,6 +7218,7 @@
                 <w:sz w:val="22"/>
               </w:rPr>
             </w:pPr>
+            <w:proofErr w:type="spellStart"/>
             <w:r>
               <w:rPr>
                 <w:rFonts w:ascii="Arial" w:hAnsi="Arial"/>
@@ -6880,6 +7227,7 @@
               </w:rPr>
               <w:t>Authentication.JwtBearer</w:t>
             </w:r>
+            <w:proofErr w:type="spellEnd"/>
           </w:p>
         </w:tc>
       </w:tr>
@@ -7035,8 +7383,13 @@
             <w:pPr>
               <w:cnfStyle w:val="000000100000" w:firstRow="0" w:lastRow="0" w:firstColumn="0" w:lastColumn="0" w:oddVBand="0" w:evenVBand="0" w:oddHBand="1" w:evenHBand="0" w:firstRowFirstColumn="0" w:firstRowLastColumn="0" w:lastRowFirstColumn="0" w:lastRowLastColumn="0"/>
             </w:pPr>
+            <w:proofErr w:type="spellStart"/>
             <w:r>
-              <w:t>Heroku pipeline</w:t>
+              <w:t>Heroku</w:t>
+            </w:r>
+            <w:proofErr w:type="spellEnd"/>
+            <w:r>
+              <w:t xml:space="preserve"> pipeline</w:t>
             </w:r>
           </w:p>
         </w:tc>
@@ -7057,6 +7410,7 @@
                 <w:sz w:val="22"/>
               </w:rPr>
             </w:pPr>
+            <w:proofErr w:type="spellStart"/>
             <w:r>
               <w:rPr>
                 <w:rFonts w:ascii="Arial" w:hAnsi="Arial"/>
@@ -7064,6 +7418,7 @@
               </w:rPr>
               <w:t>Deploy</w:t>
             </w:r>
+            <w:proofErr w:type="spellEnd"/>
           </w:p>
         </w:tc>
         <w:tc>
@@ -7102,14 +7457,34 @@
                 <w:sz w:val="22"/>
               </w:rPr>
             </w:pPr>
+            <w:proofErr w:type="spellStart"/>
             <w:r>
               <w:rPr>
                 <w:rFonts w:ascii="Arial" w:hAnsi="Arial"/>
                 <w:color w:val="404040"/>
                 <w:sz w:val="22"/>
               </w:rPr>
-              <w:t>Heroku / Github</w:t>
+              <w:t>Heroku</w:t>
             </w:r>
+            <w:proofErr w:type="spellEnd"/>
+            <w:r>
+              <w:rPr>
+                <w:rFonts w:ascii="Arial" w:hAnsi="Arial"/>
+                <w:color w:val="404040"/>
+                <w:sz w:val="22"/>
+              </w:rPr>
+              <w:t xml:space="preserve"> / </w:t>
+            </w:r>
+            <w:proofErr w:type="spellStart"/>
+            <w:r>
+              <w:rPr>
+                <w:rFonts w:ascii="Arial" w:hAnsi="Arial"/>
+                <w:color w:val="404040"/>
+                <w:sz w:val="22"/>
+              </w:rPr>
+              <w:t>Github</w:t>
+            </w:r>
+            <w:proofErr w:type="spellEnd"/>
           </w:p>
         </w:tc>
       </w:tr>
@@ -7131,7 +7506,7 @@
           <w:rFonts w:ascii="Times New Roman" w:hAnsi="Times New Roman"/>
         </w:rPr>
       </w:pPr>
-      <w:bookmarkStart w:id="13" w:name="_Toc116744995"/>
+      <w:bookmarkStart w:id="13" w:name="_Toc116752486"/>
       <w:r>
         <w:rPr>
           <w:rFonts w:ascii="Times New Roman" w:hAnsi="Times New Roman"/>
@@ -7163,7 +7538,85 @@
           <w:sz w:val="24"/>
           <w:szCs w:val="24"/>
         </w:rPr>
-        <w:t>Esta seção apresenta a modelagem arquitetural da solução proposta, de forma a permitir seu completo entendimento visando à implementação da Prova de Conceito (PoC) da plataforma Aisoftware Tracker  na seção 5.</w:t>
+        <w:t>Esta seção apresenta a modelagem arquitetural da solução proposta, de forma a permitir seu completo entendimento visando à implementação da Prova de Conceito (</w:t>
+      </w:r>
+      <w:proofErr w:type="spellStart"/>
+      <w:r>
+        <w:rPr>
+          <w:rFonts w:ascii="Times New Roman" w:eastAsia="Times New Roman" w:hAnsi="Times New Roman"/>
+          <w:i w:val="0"/>
+          <w:color w:val="auto"/>
+          <w:sz w:val="24"/>
+          <w:szCs w:val="24"/>
+        </w:rPr>
+        <w:t>PoC</w:t>
+      </w:r>
+      <w:proofErr w:type="spellEnd"/>
+      <w:r>
+        <w:rPr>
+          <w:rFonts w:ascii="Times New Roman" w:eastAsia="Times New Roman" w:hAnsi="Times New Roman"/>
+          <w:i w:val="0"/>
+          <w:color w:val="auto"/>
+          <w:sz w:val="24"/>
+          <w:szCs w:val="24"/>
+        </w:rPr>
+        <w:t xml:space="preserve">) da plataforma </w:t>
+      </w:r>
+      <w:proofErr w:type="spellStart"/>
+      <w:r>
+        <w:rPr>
+          <w:rFonts w:ascii="Times New Roman" w:eastAsia="Times New Roman" w:hAnsi="Times New Roman"/>
+          <w:i w:val="0"/>
+          <w:color w:val="auto"/>
+          <w:sz w:val="24"/>
+          <w:szCs w:val="24"/>
+        </w:rPr>
+        <w:t>Aisoftware</w:t>
+      </w:r>
+      <w:proofErr w:type="spellEnd"/>
+      <w:r>
+        <w:rPr>
+          <w:rFonts w:ascii="Times New Roman" w:eastAsia="Times New Roman" w:hAnsi="Times New Roman"/>
+          <w:i w:val="0"/>
+          <w:color w:val="auto"/>
+          <w:sz w:val="24"/>
+          <w:szCs w:val="24"/>
+        </w:rPr>
+        <w:t xml:space="preserve"> </w:t>
+      </w:r>
+      <w:proofErr w:type="spellStart"/>
+      <w:proofErr w:type="gramStart"/>
+      <w:r>
+        <w:rPr>
+          <w:rFonts w:ascii="Times New Roman" w:eastAsia="Times New Roman" w:hAnsi="Times New Roman"/>
+          <w:i w:val="0"/>
+          <w:color w:val="auto"/>
+          <w:sz w:val="24"/>
+          <w:szCs w:val="24"/>
+        </w:rPr>
+        <w:t>Tracker</w:t>
+      </w:r>
+      <w:proofErr w:type="spellEnd"/>
+      <w:r>
+        <w:rPr>
+          <w:rFonts w:ascii="Times New Roman" w:eastAsia="Times New Roman" w:hAnsi="Times New Roman"/>
+          <w:i w:val="0"/>
+          <w:color w:val="auto"/>
+          <w:sz w:val="24"/>
+          <w:szCs w:val="24"/>
+        </w:rPr>
+        <w:t xml:space="preserve">  na</w:t>
+      </w:r>
+      <w:proofErr w:type="gramEnd"/>
+      <w:r>
+        <w:rPr>
+          <w:rFonts w:ascii="Times New Roman" w:eastAsia="Times New Roman" w:hAnsi="Times New Roman"/>
+          <w:i w:val="0"/>
+          <w:color w:val="auto"/>
+          <w:sz w:val="24"/>
+          <w:szCs w:val="24"/>
+        </w:rPr>
+        <w:t xml:space="preserve"> seção 5.</w:t>
       </w:r>
     </w:p>
     <w:p>
@@ -7248,7 +7701,7 @@
           <w:szCs w:val="28"/>
         </w:rPr>
       </w:pPr>
-      <w:bookmarkStart w:id="14" w:name="_Toc116744996"/>
+      <w:bookmarkStart w:id="14" w:name="_Toc116752487"/>
       <w:r>
         <w:rPr>
           <w:rFonts w:ascii="Times New Roman" w:hAnsi="Times New Roman"/>
@@ -7377,6 +7830,7 @@
       <w:r>
         <w:rPr>
           <w:b/>
+          <w:noProof/>
           <w:sz w:val="20"/>
         </w:rPr>
         <w:t>1</w:t>
@@ -7393,8 +7847,33 @@
           <w:b/>
           <w:sz w:val="20"/>
         </w:rPr>
-        <w:t xml:space="preserve"> - Visão Geral da Solução Aisoftware Trecker</w:t>
-      </w:r>
+        <w:t xml:space="preserve"> - Visão Geral da Solução </w:t>
+      </w:r>
+      <w:proofErr w:type="spellStart"/>
+      <w:r>
+        <w:rPr>
+          <w:b/>
+          <w:sz w:val="20"/>
+        </w:rPr>
+        <w:t>Aisoftware</w:t>
+      </w:r>
+      <w:proofErr w:type="spellEnd"/>
+      <w:r>
+        <w:rPr>
+          <w:b/>
+          <w:sz w:val="20"/>
+        </w:rPr>
+        <w:t xml:space="preserve"> </w:t>
+      </w:r>
+      <w:proofErr w:type="spellStart"/>
+      <w:r>
+        <w:rPr>
+          <w:b/>
+          <w:sz w:val="20"/>
+        </w:rPr>
+        <w:t>Trecker</w:t>
+      </w:r>
+      <w:proofErr w:type="spellEnd"/>
     </w:p>
     <w:p>
       <w:pPr>
@@ -7457,8 +7936,8 @@
           <w:szCs w:val="28"/>
         </w:rPr>
       </w:pPr>
-      <w:bookmarkStart w:id="16" w:name="_Toc116744997"/>
-      <w:bookmarkStart w:id="17" w:name="OLE_LINK3"/>
+      <w:bookmarkStart w:id="16" w:name="OLE_LINK3"/>
+      <w:bookmarkStart w:id="17" w:name="_Toc116752488"/>
       <w:r>
         <w:rPr>
           <w:rFonts w:ascii="Times New Roman" w:hAnsi="Times New Roman"/>
@@ -7475,9 +7954,9 @@
         <w:tab/>
         <w:t>Diagrama de Container</w:t>
       </w:r>
-      <w:bookmarkEnd w:id="16"/>
+      <w:bookmarkEnd w:id="17"/>
     </w:p>
-    <w:bookmarkEnd w:id="17"/>
+    <w:bookmarkEnd w:id="16"/>
     <w:p>
       <w:pPr>
         <w:rPr>
@@ -7542,8 +8021,49 @@
           <w:b/>
           <w:sz w:val="20"/>
         </w:rPr>
-        <w:t>Figura 2 – Diagrama de Containter Aisoftware Trecker</w:t>
-      </w:r>
+        <w:t xml:space="preserve">Figura 2 – Diagrama de </w:t>
+      </w:r>
+      <w:proofErr w:type="spellStart"/>
+      <w:r>
+        <w:rPr>
+          <w:b/>
+          <w:sz w:val="20"/>
+        </w:rPr>
+        <w:t>Containter</w:t>
+      </w:r>
+      <w:proofErr w:type="spellEnd"/>
+      <w:r>
+        <w:rPr>
+          <w:b/>
+          <w:sz w:val="20"/>
+        </w:rPr>
+        <w:t xml:space="preserve"> </w:t>
+      </w:r>
+      <w:proofErr w:type="spellStart"/>
+      <w:r>
+        <w:rPr>
+          <w:b/>
+          <w:sz w:val="20"/>
+        </w:rPr>
+        <w:t>Aisoftware</w:t>
+      </w:r>
+      <w:proofErr w:type="spellEnd"/>
+      <w:r>
+        <w:rPr>
+          <w:b/>
+          <w:sz w:val="20"/>
+        </w:rPr>
+        <w:t xml:space="preserve"> </w:t>
+      </w:r>
+      <w:proofErr w:type="spellStart"/>
+      <w:r>
+        <w:rPr>
+          <w:b/>
+          <w:sz w:val="20"/>
+        </w:rPr>
+        <w:t>Trecker</w:t>
+      </w:r>
+      <w:proofErr w:type="spellEnd"/>
     </w:p>
     <w:p>
       <w:pPr>
@@ -7591,8 +8111,17 @@
           <w:sz w:val="24"/>
           <w:szCs w:val="24"/>
         </w:rPr>
-        <w:t>é terceira API Trackmax</w:t>
-      </w:r>
+        <w:t xml:space="preserve">é terceira API </w:t>
+      </w:r>
+      <w:proofErr w:type="spellStart"/>
+      <w:r>
+        <w:rPr>
+          <w:sz w:val="24"/>
+          <w:szCs w:val="24"/>
+        </w:rPr>
+        <w:t>Trackmax</w:t>
+      </w:r>
+      <w:proofErr w:type="spellEnd"/>
       <w:r>
         <w:rPr>
           <w:sz w:val="24"/>
@@ -7631,7 +8160,23 @@
           <w:sz w:val="24"/>
           <w:szCs w:val="24"/>
         </w:rPr>
-        <w:t xml:space="preserve">viço de “Report” consome da API terceira e consolida relatórios no banco de dados para que posteriormente </w:t>
+        <w:t>viço de “</w:t>
+      </w:r>
+      <w:proofErr w:type="spellStart"/>
+      <w:r>
+        <w:rPr>
+          <w:sz w:val="24"/>
+          <w:szCs w:val="24"/>
+        </w:rPr>
+        <w:t>Report</w:t>
+      </w:r>
+      <w:proofErr w:type="spellEnd"/>
+      <w:r>
+        <w:rPr>
+          <w:sz w:val="24"/>
+          <w:szCs w:val="24"/>
+        </w:rPr>
+        <w:t xml:space="preserve">” consome da API terceira e consolida relatórios no banco de dados para que posteriormente </w:t>
       </w:r>
       <w:bookmarkEnd w:id="19"/>
       <w:r>
@@ -7639,7 +8184,23 @@
           <w:sz w:val="24"/>
           <w:szCs w:val="24"/>
         </w:rPr>
-        <w:t>estes relatórios seja enviados via e-mail para os devidos clientes, dado ao seu volume de informações.</w:t>
+        <w:t xml:space="preserve">estes relatórios seja </w:t>
+      </w:r>
+      <w:proofErr w:type="gramStart"/>
+      <w:r>
+        <w:rPr>
+          <w:sz w:val="24"/>
+          <w:szCs w:val="24"/>
+        </w:rPr>
+        <w:t>enviados</w:t>
+      </w:r>
+      <w:proofErr w:type="gramEnd"/>
+      <w:r>
+        <w:rPr>
+          <w:sz w:val="24"/>
+          <w:szCs w:val="24"/>
+        </w:rPr>
+        <w:t xml:space="preserve"> via e-mail para os devidos clientes, dado ao seu volume de informações.</w:t>
       </w:r>
     </w:p>
     <w:p>
@@ -7666,6 +8227,7 @@
         </w:rPr>
         <w:t xml:space="preserve">de autenticação e autorização é feito </w:t>
       </w:r>
+      <w:proofErr w:type="gramStart"/>
       <w:r>
         <w:rPr>
           <w:sz w:val="24"/>
@@ -7673,6 +8235,7 @@
         </w:rPr>
         <w:t>pelo serviços</w:t>
       </w:r>
+      <w:proofErr w:type="gramEnd"/>
       <w:r>
         <w:rPr>
           <w:sz w:val="24"/>
@@ -7731,8 +8294,65 @@
           <w:sz w:val="24"/>
           <w:szCs w:val="24"/>
         </w:rPr>
-        <w:t>de erros e inconsistências são monitoradas pelos logs do Serilog em arquivos no server e pelo Heroku Metrics</w:t>
-      </w:r>
+        <w:t xml:space="preserve">de erros e inconsistências são monitoradas pelos logs do </w:t>
+      </w:r>
+      <w:proofErr w:type="spellStart"/>
+      <w:r>
+        <w:rPr>
+          <w:sz w:val="24"/>
+          <w:szCs w:val="24"/>
+        </w:rPr>
+        <w:t>Serilog</w:t>
+      </w:r>
+      <w:proofErr w:type="spellEnd"/>
+      <w:r>
+        <w:rPr>
+          <w:sz w:val="24"/>
+          <w:szCs w:val="24"/>
+        </w:rPr>
+        <w:t xml:space="preserve"> em arquivos no </w:t>
+      </w:r>
+      <w:proofErr w:type="gramStart"/>
+      <w:r>
+        <w:rPr>
+          <w:sz w:val="24"/>
+          <w:szCs w:val="24"/>
+        </w:rPr>
+        <w:t>server</w:t>
+      </w:r>
+      <w:proofErr w:type="gramEnd"/>
+      <w:r>
+        <w:rPr>
+          <w:sz w:val="24"/>
+          <w:szCs w:val="24"/>
+        </w:rPr>
+        <w:t xml:space="preserve"> e pelo </w:t>
+      </w:r>
+      <w:proofErr w:type="spellStart"/>
+      <w:r>
+        <w:rPr>
+          <w:sz w:val="24"/>
+          <w:szCs w:val="24"/>
+        </w:rPr>
+        <w:t>Heroku</w:t>
+      </w:r>
+      <w:proofErr w:type="spellEnd"/>
+      <w:r>
+        <w:rPr>
+          <w:sz w:val="24"/>
+          <w:szCs w:val="24"/>
+        </w:rPr>
+        <w:t xml:space="preserve"> </w:t>
+      </w:r>
+      <w:proofErr w:type="spellStart"/>
+      <w:r>
+        <w:rPr>
+          <w:sz w:val="24"/>
+          <w:szCs w:val="24"/>
+        </w:rPr>
+        <w:t>Metrics</w:t>
+      </w:r>
+      <w:proofErr w:type="spellEnd"/>
       <w:r>
         <w:rPr>
           <w:sz w:val="24"/>
@@ -7771,8 +8391,8 @@
         </w:numPr>
         <w:ind w:left="709" w:hanging="709"/>
       </w:pPr>
-      <w:bookmarkStart w:id="20" w:name="_Toc116744998"/>
-      <w:bookmarkStart w:id="21" w:name="OLE_LINK7"/>
+      <w:bookmarkStart w:id="20" w:name="OLE_LINK7"/>
+      <w:bookmarkStart w:id="21" w:name="_Toc116752489"/>
       <w:r>
         <w:rPr>
           <w:rFonts w:ascii="Times New Roman" w:hAnsi="Times New Roman"/>
@@ -7789,7 +8409,7 @@
         <w:tab/>
         <w:t>Diagrama de Componentes</w:t>
       </w:r>
-      <w:bookmarkEnd w:id="20"/>
+      <w:bookmarkEnd w:id="21"/>
       <w:r>
         <w:t xml:space="preserve"> </w:t>
       </w:r>
@@ -7799,7 +8419,7 @@
         <w:pStyle w:val="BodyText"/>
       </w:pPr>
     </w:p>
-    <w:bookmarkEnd w:id="21"/>
+    <w:bookmarkEnd w:id="20"/>
     <w:p>
       <w:pPr>
         <w:rPr>
@@ -7884,8 +8504,33 @@
           <w:b/>
           <w:sz w:val="20"/>
         </w:rPr>
-        <w:t xml:space="preserve"> – Diagrama de Componentes Aisoftware Trecker</w:t>
-      </w:r>
+        <w:t xml:space="preserve"> – Diagrama de Componentes </w:t>
+      </w:r>
+      <w:proofErr w:type="spellStart"/>
+      <w:r>
+        <w:rPr>
+          <w:b/>
+          <w:sz w:val="20"/>
+        </w:rPr>
+        <w:t>Aisoftware</w:t>
+      </w:r>
+      <w:proofErr w:type="spellEnd"/>
+      <w:r>
+        <w:rPr>
+          <w:b/>
+          <w:sz w:val="20"/>
+        </w:rPr>
+        <w:t xml:space="preserve"> </w:t>
+      </w:r>
+      <w:proofErr w:type="spellStart"/>
+      <w:r>
+        <w:rPr>
+          <w:b/>
+          <w:sz w:val="20"/>
+        </w:rPr>
+        <w:t>Trecker</w:t>
+      </w:r>
+      <w:proofErr w:type="spellEnd"/>
     </w:p>
     <w:p>
       <w:pPr>
@@ -7999,12 +8644,23 @@
         </w:rPr>
       </w:pPr>
       <w:bookmarkStart w:id="22" w:name="OLE_LINK5"/>
-      <w:r>
-        <w:rPr>
-          <w:sz w:val="24"/>
-          <w:szCs w:val="24"/>
-        </w:rPr>
-        <w:t xml:space="preserve">Aisoftware.Tracker.Admin </w:t>
+      <w:proofErr w:type="spellStart"/>
+      <w:proofErr w:type="gramStart"/>
+      <w:r>
+        <w:rPr>
+          <w:sz w:val="24"/>
+          <w:szCs w:val="24"/>
+        </w:rPr>
+        <w:t>Aisoftware.Tracker.Admin</w:t>
+      </w:r>
+      <w:proofErr w:type="spellEnd"/>
+      <w:proofErr w:type="gramEnd"/>
+      <w:r>
+        <w:rPr>
+          <w:sz w:val="24"/>
+          <w:szCs w:val="24"/>
+        </w:rPr>
+        <w:t xml:space="preserve"> </w:t>
       </w:r>
       <w:bookmarkEnd w:id="22"/>
       <w:r>
@@ -8048,12 +8704,39 @@
           <w:szCs w:val="24"/>
         </w:rPr>
       </w:pPr>
-      <w:r>
-        <w:rPr>
-          <w:sz w:val="24"/>
-          <w:szCs w:val="24"/>
-        </w:rPr>
-        <w:t>Aisoftware.Tracker.UseCases – Lib responsável por conter a</w:t>
+      <w:proofErr w:type="spellStart"/>
+      <w:proofErr w:type="gramStart"/>
+      <w:r>
+        <w:rPr>
+          <w:sz w:val="24"/>
+          <w:szCs w:val="24"/>
+        </w:rPr>
+        <w:t>Aisoftware.Tracker.UseCases</w:t>
+      </w:r>
+      <w:proofErr w:type="spellEnd"/>
+      <w:proofErr w:type="gramEnd"/>
+      <w:r>
+        <w:rPr>
+          <w:sz w:val="24"/>
+          <w:szCs w:val="24"/>
+        </w:rPr>
+        <w:t xml:space="preserve"> – </w:t>
+      </w:r>
+      <w:proofErr w:type="spellStart"/>
+      <w:r>
+        <w:rPr>
+          <w:sz w:val="24"/>
+          <w:szCs w:val="24"/>
+        </w:rPr>
+        <w:t>Lib</w:t>
+      </w:r>
+      <w:proofErr w:type="spellEnd"/>
+      <w:r>
+        <w:rPr>
+          <w:sz w:val="24"/>
+          <w:szCs w:val="24"/>
+        </w:rPr>
+        <w:t xml:space="preserve"> responsável por conter a</w:t>
       </w:r>
       <w:r>
         <w:rPr>
@@ -8082,12 +8765,23 @@
           <w:szCs w:val="24"/>
         </w:rPr>
       </w:pPr>
-      <w:r>
-        <w:rPr>
-          <w:sz w:val="24"/>
-          <w:szCs w:val="24"/>
-        </w:rPr>
-        <w:t xml:space="preserve">Aisoftware.Tracker.Repository </w:t>
+      <w:proofErr w:type="spellStart"/>
+      <w:proofErr w:type="gramStart"/>
+      <w:r>
+        <w:rPr>
+          <w:sz w:val="24"/>
+          <w:szCs w:val="24"/>
+        </w:rPr>
+        <w:t>Aisoftware.Tracker.Repository</w:t>
+      </w:r>
+      <w:proofErr w:type="spellEnd"/>
+      <w:proofErr w:type="gramEnd"/>
+      <w:r>
+        <w:rPr>
+          <w:sz w:val="24"/>
+          <w:szCs w:val="24"/>
+        </w:rPr>
+        <w:t xml:space="preserve"> </w:t>
       </w:r>
       <w:r>
         <w:rPr>
@@ -8103,12 +8797,21 @@
         </w:rPr>
         <w:t xml:space="preserve"> </w:t>
       </w:r>
-      <w:r>
-        <w:rPr>
-          <w:sz w:val="24"/>
-          <w:szCs w:val="24"/>
-        </w:rPr>
-        <w:t xml:space="preserve">Lib responsável pela </w:t>
+      <w:proofErr w:type="spellStart"/>
+      <w:r>
+        <w:rPr>
+          <w:sz w:val="24"/>
+          <w:szCs w:val="24"/>
+        </w:rPr>
+        <w:t>Lib</w:t>
+      </w:r>
+      <w:proofErr w:type="spellEnd"/>
+      <w:r>
+        <w:rPr>
+          <w:sz w:val="24"/>
+          <w:szCs w:val="24"/>
+        </w:rPr>
+        <w:t xml:space="preserve"> responsável pela </w:t>
       </w:r>
       <w:r>
         <w:rPr>
@@ -8137,6 +8840,8 @@
           <w:szCs w:val="24"/>
         </w:rPr>
       </w:pPr>
+      <w:proofErr w:type="spellStart"/>
+      <w:proofErr w:type="gramStart"/>
       <w:r>
         <w:rPr>
           <w:sz w:val="24"/>
@@ -8151,6 +8856,8 @@
         </w:rPr>
         <w:t>Reports</w:t>
       </w:r>
+      <w:proofErr w:type="spellEnd"/>
+      <w:proofErr w:type="gramEnd"/>
       <w:r>
         <w:rPr>
           <w:sz w:val="24"/>
@@ -8178,12 +8885,21 @@
           <w:szCs w:val="24"/>
         </w:rPr>
       </w:pPr>
-      <w:r>
-        <w:rPr>
-          <w:sz w:val="24"/>
-          <w:szCs w:val="24"/>
-        </w:rPr>
-        <w:t>Dapper – Micro ORM responsável pela comunicação e interações com o banco de dados</w:t>
+      <w:proofErr w:type="spellStart"/>
+      <w:r>
+        <w:rPr>
+          <w:sz w:val="24"/>
+          <w:szCs w:val="24"/>
+        </w:rPr>
+        <w:t>Dapper</w:t>
+      </w:r>
+      <w:proofErr w:type="spellEnd"/>
+      <w:r>
+        <w:rPr>
+          <w:sz w:val="24"/>
+          <w:szCs w:val="24"/>
+        </w:rPr>
+        <w:t xml:space="preserve"> – Micro ORM responsável pela comunicação e interações com o banco de dados</w:t>
       </w:r>
       <w:r>
         <w:rPr>
@@ -8205,12 +8921,21 @@
           <w:szCs w:val="24"/>
         </w:rPr>
       </w:pPr>
-      <w:r>
-        <w:rPr>
-          <w:sz w:val="24"/>
-          <w:szCs w:val="24"/>
-        </w:rPr>
-        <w:t>Database – Banco de dados responsável por armazenar dados de dos relatórios</w:t>
+      <w:proofErr w:type="spellStart"/>
+      <w:r>
+        <w:rPr>
+          <w:sz w:val="24"/>
+          <w:szCs w:val="24"/>
+        </w:rPr>
+        <w:t>Database</w:t>
+      </w:r>
+      <w:proofErr w:type="spellEnd"/>
+      <w:r>
+        <w:rPr>
+          <w:sz w:val="24"/>
+          <w:szCs w:val="24"/>
+        </w:rPr>
+        <w:t xml:space="preserve"> – Banco de dados responsável por armazenar dados de dos relatórios</w:t>
       </w:r>
       <w:r>
         <w:rPr>
@@ -8232,13 +8957,54 @@
           <w:szCs w:val="24"/>
         </w:rPr>
       </w:pPr>
+      <w:proofErr w:type="spellStart"/>
       <w:r>
         <w:rPr>
           <w:sz w:val="24"/>
           <w:szCs w:val="24"/>
         </w:rPr>
         <w:lastRenderedPageBreak/>
-        <w:t>External Api – Api externa que fornece informações estratégicas para o funcionamento da aplicação</w:t>
+        <w:t>External</w:t>
+      </w:r>
+      <w:proofErr w:type="spellEnd"/>
+      <w:r>
+        <w:rPr>
+          <w:sz w:val="24"/>
+          <w:szCs w:val="24"/>
+        </w:rPr>
+        <w:t xml:space="preserve"> </w:t>
+      </w:r>
+      <w:proofErr w:type="spellStart"/>
+      <w:r>
+        <w:rPr>
+          <w:sz w:val="24"/>
+          <w:szCs w:val="24"/>
+        </w:rPr>
+        <w:t>Api</w:t>
+      </w:r>
+      <w:proofErr w:type="spellEnd"/>
+      <w:r>
+        <w:rPr>
+          <w:sz w:val="24"/>
+          <w:szCs w:val="24"/>
+        </w:rPr>
+        <w:t xml:space="preserve"> – </w:t>
+      </w:r>
+      <w:proofErr w:type="spellStart"/>
+      <w:r>
+        <w:rPr>
+          <w:sz w:val="24"/>
+          <w:szCs w:val="24"/>
+        </w:rPr>
+        <w:t>Api</w:t>
+      </w:r>
+      <w:proofErr w:type="spellEnd"/>
+      <w:r>
+        <w:rPr>
+          <w:sz w:val="24"/>
+          <w:szCs w:val="24"/>
+        </w:rPr>
+        <w:t xml:space="preserve"> externa que fornece informações estratégicas para o funcionamento da aplicação</w:t>
       </w:r>
       <w:r>
         <w:rPr>
@@ -8260,12 +9026,21 @@
           <w:szCs w:val="24"/>
         </w:rPr>
       </w:pPr>
-      <w:r>
-        <w:rPr>
-          <w:sz w:val="24"/>
-          <w:szCs w:val="24"/>
-        </w:rPr>
-        <w:t>Serilog – Serviço responsável por gerar e escrever logs da aplicação.</w:t>
+      <w:proofErr w:type="spellStart"/>
+      <w:r>
+        <w:rPr>
+          <w:sz w:val="24"/>
+          <w:szCs w:val="24"/>
+        </w:rPr>
+        <w:t>Serilog</w:t>
+      </w:r>
+      <w:proofErr w:type="spellEnd"/>
+      <w:r>
+        <w:rPr>
+          <w:sz w:val="24"/>
+          <w:szCs w:val="24"/>
+        </w:rPr>
+        <w:t xml:space="preserve"> – Serviço responsável por gerar e escrever logs da aplicação.</w:t>
       </w:r>
     </w:p>
     <w:p>
@@ -8280,12 +9055,37 @@
           <w:szCs w:val="24"/>
         </w:rPr>
       </w:pPr>
-      <w:r>
-        <w:rPr>
-          <w:sz w:val="24"/>
-          <w:szCs w:val="24"/>
-        </w:rPr>
-        <w:t xml:space="preserve">Heroku Metrics </w:t>
+      <w:proofErr w:type="spellStart"/>
+      <w:r>
+        <w:rPr>
+          <w:sz w:val="24"/>
+          <w:szCs w:val="24"/>
+        </w:rPr>
+        <w:t>Heroku</w:t>
+      </w:r>
+      <w:proofErr w:type="spellEnd"/>
+      <w:r>
+        <w:rPr>
+          <w:sz w:val="24"/>
+          <w:szCs w:val="24"/>
+        </w:rPr>
+        <w:t xml:space="preserve"> </w:t>
+      </w:r>
+      <w:proofErr w:type="spellStart"/>
+      <w:r>
+        <w:rPr>
+          <w:sz w:val="24"/>
+          <w:szCs w:val="24"/>
+        </w:rPr>
+        <w:t>Metrics</w:t>
+      </w:r>
+      <w:proofErr w:type="spellEnd"/>
+      <w:r>
+        <w:rPr>
+          <w:sz w:val="24"/>
+          <w:szCs w:val="24"/>
+        </w:rPr>
+        <w:t xml:space="preserve"> </w:t>
       </w:r>
       <w:bookmarkStart w:id="23" w:name="OLE_LINK6"/>
       <w:r>
@@ -8323,13 +9123,47 @@
           <w:szCs w:val="24"/>
         </w:rPr>
       </w:pPr>
-      <w:r>
-        <w:rPr>
-          <w:sz w:val="24"/>
-          <w:szCs w:val="24"/>
-        </w:rPr>
-        <w:t>Heroku Panel – Painel de demonstração das métricas coletadas do Heroku</w:t>
-      </w:r>
+      <w:proofErr w:type="spellStart"/>
+      <w:r>
+        <w:rPr>
+          <w:sz w:val="24"/>
+          <w:szCs w:val="24"/>
+        </w:rPr>
+        <w:t>Heroku</w:t>
+      </w:r>
+      <w:proofErr w:type="spellEnd"/>
+      <w:r>
+        <w:rPr>
+          <w:sz w:val="24"/>
+          <w:szCs w:val="24"/>
+        </w:rPr>
+        <w:t xml:space="preserve"> </w:t>
+      </w:r>
+      <w:proofErr w:type="spellStart"/>
+      <w:r>
+        <w:rPr>
+          <w:sz w:val="24"/>
+          <w:szCs w:val="24"/>
+        </w:rPr>
+        <w:t>Panel</w:t>
+      </w:r>
+      <w:proofErr w:type="spellEnd"/>
+      <w:r>
+        <w:rPr>
+          <w:sz w:val="24"/>
+          <w:szCs w:val="24"/>
+        </w:rPr>
+        <w:t xml:space="preserve"> – Painel de demonstração das métricas coletadas do </w:t>
+      </w:r>
+      <w:proofErr w:type="spellStart"/>
+      <w:r>
+        <w:rPr>
+          <w:sz w:val="24"/>
+          <w:szCs w:val="24"/>
+        </w:rPr>
+        <w:t>Heroku</w:t>
+      </w:r>
+      <w:proofErr w:type="spellEnd"/>
       <w:r>
         <w:rPr>
           <w:sz w:val="24"/>
@@ -8367,7 +9201,7 @@
       </w:r>
     </w:p>
     <w:p>
-      <w:bookmarkStart w:id="24" w:name="_Toc116744999"/>
+      <w:bookmarkStart w:id="24" w:name="_Toc116752490"/>
       <w:r>
         <w:rPr>
           <w:rStyle w:val="Heading2Char"/>
@@ -8483,6 +9317,7 @@
           <w:sz w:val="20"/>
         </w:rPr>
       </w:pPr>
+      <w:bookmarkStart w:id="26" w:name="OLE_LINK2"/>
       <w:r>
         <w:rPr>
           <w:b/>
@@ -8491,6 +9326,7 @@
         <w:t>Figura 4 – UML do banco de dados</w:t>
       </w:r>
     </w:p>
+    <w:bookmarkEnd w:id="26"/>
     <w:p/>
     <w:p>
       <w:pPr>
@@ -8502,7 +9338,7 @@
           <w:szCs w:val="24"/>
         </w:rPr>
       </w:pPr>
-      <w:bookmarkStart w:id="26" w:name="OLE_LINK11"/>
+      <w:bookmarkStart w:id="27" w:name="OLE_LINK11"/>
       <w:r>
         <w:rPr>
           <w:sz w:val="24"/>
@@ -8522,7 +9358,23 @@
           <w:sz w:val="24"/>
           <w:szCs w:val="24"/>
         </w:rPr>
-        <w:t xml:space="preserve"> tem como objetivo mostrar o UML do banco de dados relacionado ao serviço de relatórios, onde o objetivo do mesmo é armazenar o consolidado dos relatórios gerados.</w:t>
+        <w:t xml:space="preserve"> tem como objetivo mostrar o UML do banco de dados relacionado ao serviço de relatórios, onde o objetivo </w:t>
+      </w:r>
+      <w:proofErr w:type="gramStart"/>
+      <w:r>
+        <w:rPr>
+          <w:sz w:val="24"/>
+          <w:szCs w:val="24"/>
+        </w:rPr>
+        <w:t>do mesmo</w:t>
+      </w:r>
+      <w:proofErr w:type="gramEnd"/>
+      <w:r>
+        <w:rPr>
+          <w:sz w:val="24"/>
+          <w:szCs w:val="24"/>
+        </w:rPr>
+        <w:t xml:space="preserve"> é armazenar o consolidado dos relatórios gerados.</w:t>
       </w:r>
     </w:p>
     <w:p>
@@ -8551,7 +9403,7 @@
           <w:rFonts w:ascii="Times New Roman" w:hAnsi="Times New Roman"/>
         </w:rPr>
       </w:pPr>
-      <w:bookmarkStart w:id="27" w:name="_Toc116745000"/>
+      <w:bookmarkStart w:id="28" w:name="_Toc116752491"/>
       <w:r>
         <w:rPr>
           <w:rFonts w:ascii="Times New Roman" w:hAnsi="Times New Roman"/>
@@ -8571,9 +9423,9 @@
         </w:rPr>
         <w:t>onceito)</w:t>
       </w:r>
-      <w:bookmarkEnd w:id="27"/>
+      <w:bookmarkEnd w:id="28"/>
     </w:p>
-    <w:bookmarkEnd w:id="26"/>
+    <w:bookmarkEnd w:id="27"/>
     <w:p>
       <w:pPr>
         <w:spacing w:line="360" w:lineRule="auto"/>
@@ -8621,14 +9473,71 @@
           <w:szCs w:val="24"/>
         </w:rPr>
         <w:br/>
-        <w:t>mais limpo e coeso. E a implementação de Design Patterns que ajudam nesta construção como Singleton, Repository</w:t>
-      </w:r>
-      <w:r>
-        <w:rPr>
-          <w:sz w:val="24"/>
-          <w:szCs w:val="24"/>
-        </w:rPr>
-        <w:t>, Injeção de Dependência, AbstractFactory.</w:t>
+        <w:t xml:space="preserve">mais limpo e coeso. E a implementação de Design </w:t>
+      </w:r>
+      <w:proofErr w:type="spellStart"/>
+      <w:r>
+        <w:rPr>
+          <w:sz w:val="24"/>
+          <w:szCs w:val="24"/>
+        </w:rPr>
+        <w:t>Patterns</w:t>
+      </w:r>
+      <w:proofErr w:type="spellEnd"/>
+      <w:r>
+        <w:rPr>
+          <w:sz w:val="24"/>
+          <w:szCs w:val="24"/>
+        </w:rPr>
+        <w:t xml:space="preserve"> que ajudam nesta construção como </w:t>
+      </w:r>
+      <w:proofErr w:type="spellStart"/>
+      <w:r>
+        <w:rPr>
+          <w:sz w:val="24"/>
+          <w:szCs w:val="24"/>
+        </w:rPr>
+        <w:t>Singleton</w:t>
+      </w:r>
+      <w:proofErr w:type="spellEnd"/>
+      <w:r>
+        <w:rPr>
+          <w:sz w:val="24"/>
+          <w:szCs w:val="24"/>
+        </w:rPr>
+        <w:t xml:space="preserve">, </w:t>
+      </w:r>
+      <w:proofErr w:type="spellStart"/>
+      <w:r>
+        <w:rPr>
+          <w:sz w:val="24"/>
+          <w:szCs w:val="24"/>
+        </w:rPr>
+        <w:t>Repository</w:t>
+      </w:r>
+      <w:proofErr w:type="spellEnd"/>
+      <w:r>
+        <w:rPr>
+          <w:sz w:val="24"/>
+          <w:szCs w:val="24"/>
+        </w:rPr>
+        <w:t xml:space="preserve">, Injeção de Dependência, </w:t>
+      </w:r>
+      <w:proofErr w:type="spellStart"/>
+      <w:r>
+        <w:rPr>
+          <w:sz w:val="24"/>
+          <w:szCs w:val="24"/>
+        </w:rPr>
+        <w:t>AbstractFactory</w:t>
+      </w:r>
+      <w:proofErr w:type="spellEnd"/>
+      <w:r>
+        <w:rPr>
+          <w:sz w:val="24"/>
+          <w:szCs w:val="24"/>
+        </w:rPr>
+        <w:t>.</w:t>
       </w:r>
     </w:p>
     <w:p>
@@ -8639,7 +9548,7 @@
           <w:szCs w:val="24"/>
         </w:rPr>
       </w:pPr>
-      <w:bookmarkStart w:id="28" w:name="OLE_LINK12"/>
+      <w:bookmarkStart w:id="29" w:name="OLE_LINK12"/>
     </w:p>
     <w:p>
       <w:pPr>
@@ -8654,15 +9563,17 @@
           <w:iCs/>
         </w:rPr>
       </w:pPr>
-      <w:bookmarkStart w:id="29" w:name="_Toc116745001"/>
-      <w:bookmarkEnd w:id="28"/>
+      <w:bookmarkStart w:id="30" w:name="_Toc116752492"/>
+      <w:bookmarkEnd w:id="29"/>
+      <w:proofErr w:type="spellStart"/>
       <w:r>
         <w:rPr>
           <w:rFonts w:ascii="Times New Roman" w:hAnsi="Times New Roman"/>
         </w:rPr>
         <w:t>Wireframe</w:t>
       </w:r>
-      <w:bookmarkEnd w:id="29"/>
+      <w:bookmarkEnd w:id="30"/>
+      <w:proofErr w:type="spellEnd"/>
     </w:p>
     <w:p>
       <w:pPr>
@@ -8678,7 +9589,23 @@
           <w:sz w:val="24"/>
           <w:szCs w:val="24"/>
         </w:rPr>
-        <w:t xml:space="preserve">Para apresentação da aplicação foi criado um Wireframe navegável com a ferramenta Miro, onde o mesmo está disponível no seguinte link: </w:t>
+        <w:t xml:space="preserve">Para apresentação da aplicação foi criado um </w:t>
+      </w:r>
+      <w:proofErr w:type="spellStart"/>
+      <w:r>
+        <w:rPr>
+          <w:sz w:val="24"/>
+          <w:szCs w:val="24"/>
+        </w:rPr>
+        <w:t>Wireframe</w:t>
+      </w:r>
+      <w:proofErr w:type="spellEnd"/>
+      <w:r>
+        <w:rPr>
+          <w:sz w:val="24"/>
+          <w:szCs w:val="24"/>
+        </w:rPr>
+        <w:t xml:space="preserve"> navegável com a ferramenta Miro, onde o mesmo está disponível no seguinte link: </w:t>
       </w:r>
       <w:r>
         <w:rPr>
@@ -8788,56 +9715,416 @@
       <w:pPr>
         <w:spacing w:line="360" w:lineRule="auto"/>
         <w:rPr>
-          <w:rStyle w:val="Hyperlink"/>
-          <w:sz w:val="24"/>
-          <w:szCs w:val="24"/>
-        </w:rPr>
-      </w:pPr>
-      <w:r>
-        <w:rPr>
           <w:rStyle w:val="Heading2Char"/>
           <w:rFonts w:ascii="Times New Roman" w:hAnsi="Times New Roman"/>
-          <w:b w:val="0"/>
-          <w:bCs/>
-          <w:i w:val="0"/>
-          <w:iCs/>
           <w:szCs w:val="28"/>
         </w:rPr>
-        <w:t>5.2</w:t>
-      </w:r>
+      </w:pPr>
+      <w:bookmarkStart w:id="31" w:name="_Toc116752493"/>
       <w:r>
         <w:rPr>
           <w:rStyle w:val="Heading2Char"/>
           <w:rFonts w:ascii="Times New Roman" w:hAnsi="Times New Roman"/>
-          <w:b w:val="0"/>
-          <w:bCs/>
-          <w:i w:val="0"/>
-          <w:iCs/>
           <w:szCs w:val="28"/>
         </w:rPr>
-        <w:tab/>
-      </w:r>
-      <w:bookmarkStart w:id="30" w:name="_Toc116745002"/>
+        <w:t>5.2</w:t>
+      </w:r>
       <w:r>
         <w:rPr>
           <w:rStyle w:val="Heading2Char"/>
           <w:rFonts w:ascii="Times New Roman" w:hAnsi="Times New Roman"/>
-          <w:b w:val="0"/>
-          <w:bCs/>
-          <w:i w:val="0"/>
-          <w:iCs/>
           <w:szCs w:val="28"/>
         </w:rPr>
+        <w:tab/>
+      </w:r>
+      <w:r>
+        <w:rPr>
+          <w:rStyle w:val="Heading2Char"/>
+          <w:rFonts w:ascii="Times New Roman" w:hAnsi="Times New Roman"/>
+          <w:szCs w:val="28"/>
+        </w:rPr>
         <w:t>Código da aplicação</w:t>
       </w:r>
-      <w:bookmarkEnd w:id="30"/>
+      <w:bookmarkEnd w:id="31"/>
       <w:r>
         <w:rPr>
           <w:sz w:val="24"/>
           <w:szCs w:val="24"/>
         </w:rPr>
         <w:br/>
-        <w:t>O código da aplicação está no seguinte repositório no github:</w:t>
+      </w:r>
+      <w:r>
+        <w:rPr>
+          <w:b/>
+          <w:noProof/>
+          <w:szCs w:val="24"/>
+        </w:rPr>
+        <w:drawing>
+          <wp:inline distT="0" distB="0" distL="0" distR="0" wp14:anchorId="341150D7" wp14:editId="609FA182">
+            <wp:extent cx="5280025" cy="1355725"/>
+            <wp:effectExtent l="0" t="0" r="0" b="0"/>
+            <wp:docPr id="3" name="Picture 3" descr="Diagram&#10;&#10;Description automatically generated"/>
+            <wp:cNvGraphicFramePr>
+              <a:graphicFrameLocks xmlns:a="http://schemas.openxmlformats.org/drawingml/2006/main" noChangeAspect="1"/>
+            </wp:cNvGraphicFramePr>
+            <a:graphic xmlns:a="http://schemas.openxmlformats.org/drawingml/2006/main">
+              <a:graphicData uri="http://schemas.openxmlformats.org/drawingml/2006/picture">
+                <pic:pic xmlns:pic="http://schemas.openxmlformats.org/drawingml/2006/picture">
+                  <pic:nvPicPr>
+                    <pic:cNvPr id="3" name="Picture 3" descr="Diagram&#10;&#10;Description automatically generated"/>
+                    <pic:cNvPicPr/>
+                  </pic:nvPicPr>
+                  <pic:blipFill>
+                    <a:blip r:embed="rId23" cstate="print">
+                      <a:extLst>
+                        <a:ext uri="{28A0092B-C50C-407E-A947-70E740481C1C}">
+                          <a14:useLocalDpi xmlns:a14="http://schemas.microsoft.com/office/drawing/2010/main" val="0"/>
+                        </a:ext>
+                      </a:extLst>
+                    </a:blip>
+                    <a:stretch>
+                      <a:fillRect/>
+                    </a:stretch>
+                  </pic:blipFill>
+                  <pic:spPr>
+                    <a:xfrm>
+                      <a:off x="0" y="0"/>
+                      <a:ext cx="5280025" cy="1355725"/>
+                    </a:xfrm>
+                    <a:prstGeom prst="rect">
+                      <a:avLst/>
+                    </a:prstGeom>
+                  </pic:spPr>
+                </pic:pic>
+              </a:graphicData>
+            </a:graphic>
+          </wp:inline>
+        </w:drawing>
+      </w:r>
+    </w:p>
+    <w:p>
+      <w:pPr>
+        <w:pStyle w:val="Caption"/>
+        <w:rPr>
+          <w:b/>
+          <w:sz w:val="20"/>
+        </w:rPr>
+      </w:pPr>
+      <w:r>
+        <w:rPr>
+          <w:b/>
+          <w:sz w:val="20"/>
+        </w:rPr>
+        <w:t xml:space="preserve">Figura </w:t>
+      </w:r>
+      <w:r>
+        <w:rPr>
+          <w:b/>
+          <w:sz w:val="20"/>
+        </w:rPr>
+        <w:t>5</w:t>
+      </w:r>
+      <w:r>
+        <w:rPr>
+          <w:b/>
+          <w:sz w:val="20"/>
+        </w:rPr>
+        <w:t xml:space="preserve"> – </w:t>
+      </w:r>
+      <w:r>
+        <w:rPr>
+          <w:b/>
+          <w:sz w:val="20"/>
+        </w:rPr>
+        <w:t>Código da aplicação</w:t>
+      </w:r>
+    </w:p>
+    <w:p>
+      <w:pPr>
+        <w:spacing w:line="360" w:lineRule="auto"/>
+        <w:rPr>
+          <w:sz w:val="24"/>
+          <w:szCs w:val="24"/>
+        </w:rPr>
+      </w:pPr>
+    </w:p>
+    <w:p>
+      <w:pPr>
+        <w:spacing w:line="360" w:lineRule="auto"/>
+        <w:ind w:firstLine="720"/>
+        <w:rPr>
+          <w:sz w:val="24"/>
+          <w:szCs w:val="24"/>
+        </w:rPr>
+      </w:pPr>
+      <w:r>
+        <w:rPr>
+          <w:sz w:val="24"/>
+          <w:szCs w:val="24"/>
+        </w:rPr>
+        <w:t>A figura 5 demonstra como estrutura da aplicação foi organizada e como os componentes implementados se relacionam.</w:t>
+      </w:r>
+    </w:p>
+    <w:p>
+      <w:pPr>
+        <w:pStyle w:val="ListParagraph"/>
+        <w:numPr>
+          <w:ilvl w:val="0"/>
+          <w:numId w:val="15"/>
+        </w:numPr>
+        <w:spacing w:line="360" w:lineRule="auto"/>
+        <w:rPr>
+          <w:sz w:val="24"/>
+          <w:szCs w:val="24"/>
+        </w:rPr>
+      </w:pPr>
+      <w:r>
+        <w:rPr>
+          <w:sz w:val="24"/>
+          <w:szCs w:val="24"/>
+        </w:rPr>
+        <w:t>Os componentes implementados são divididos em:</w:t>
+      </w:r>
+    </w:p>
+    <w:p>
+      <w:pPr>
+        <w:pStyle w:val="ListParagraph"/>
+        <w:numPr>
+          <w:ilvl w:val="0"/>
+          <w:numId w:val="15"/>
+        </w:numPr>
+        <w:spacing w:line="360" w:lineRule="auto"/>
+        <w:rPr>
+          <w:sz w:val="24"/>
+          <w:szCs w:val="24"/>
+        </w:rPr>
+      </w:pPr>
+      <w:proofErr w:type="spellStart"/>
+      <w:r>
+        <w:rPr>
+          <w:sz w:val="24"/>
+          <w:szCs w:val="24"/>
+        </w:rPr>
+        <w:t>Controllers</w:t>
+      </w:r>
+      <w:proofErr w:type="spellEnd"/>
+      <w:r>
+        <w:rPr>
+          <w:sz w:val="24"/>
+          <w:szCs w:val="24"/>
+        </w:rPr>
+        <w:t xml:space="preserve">: Responsável por intermediar as requisições enviadas pelas </w:t>
+      </w:r>
+      <w:proofErr w:type="spellStart"/>
+      <w:r>
+        <w:rPr>
+          <w:sz w:val="24"/>
+          <w:szCs w:val="24"/>
+        </w:rPr>
+        <w:t>Views</w:t>
+      </w:r>
+      <w:proofErr w:type="spellEnd"/>
+      <w:r>
+        <w:rPr>
+          <w:sz w:val="24"/>
+          <w:szCs w:val="24"/>
+        </w:rPr>
+        <w:t xml:space="preserve"> com as respostas fornecidas pelas models (dentro do </w:t>
+      </w:r>
+      <w:proofErr w:type="spellStart"/>
+      <w:r>
+        <w:rPr>
+          <w:sz w:val="24"/>
+          <w:szCs w:val="24"/>
+        </w:rPr>
+        <w:t>Border</w:t>
+      </w:r>
+      <w:proofErr w:type="spellEnd"/>
+      <w:r>
+        <w:rPr>
+          <w:sz w:val="24"/>
+          <w:szCs w:val="24"/>
+        </w:rPr>
+        <w:t>)</w:t>
+      </w:r>
+    </w:p>
+    <w:p>
+      <w:pPr>
+        <w:pStyle w:val="ListParagraph"/>
+        <w:numPr>
+          <w:ilvl w:val="0"/>
+          <w:numId w:val="15"/>
+        </w:numPr>
+        <w:spacing w:line="360" w:lineRule="auto"/>
+        <w:rPr>
+          <w:sz w:val="24"/>
+          <w:szCs w:val="24"/>
+        </w:rPr>
+      </w:pPr>
+      <w:proofErr w:type="spellStart"/>
+      <w:r>
+        <w:rPr>
+          <w:sz w:val="24"/>
+          <w:szCs w:val="24"/>
+        </w:rPr>
+        <w:t>UseCases</w:t>
+      </w:r>
+      <w:proofErr w:type="spellEnd"/>
+      <w:r>
+        <w:rPr>
+          <w:sz w:val="24"/>
+          <w:szCs w:val="24"/>
+        </w:rPr>
+        <w:t>: Responsável por concentrar toda a regra de negócio do sistema.</w:t>
+      </w:r>
+    </w:p>
+    <w:p>
+      <w:pPr>
+        <w:pStyle w:val="ListParagraph"/>
+        <w:numPr>
+          <w:ilvl w:val="0"/>
+          <w:numId w:val="14"/>
+        </w:numPr>
+        <w:spacing w:line="360" w:lineRule="auto"/>
+        <w:rPr>
+          <w:sz w:val="24"/>
+          <w:szCs w:val="24"/>
+        </w:rPr>
+      </w:pPr>
+      <w:proofErr w:type="spellStart"/>
+      <w:r>
+        <w:rPr>
+          <w:sz w:val="24"/>
+          <w:szCs w:val="24"/>
+        </w:rPr>
+        <w:t>Repositories</w:t>
+      </w:r>
+      <w:proofErr w:type="spellEnd"/>
+      <w:r>
+        <w:rPr>
+          <w:sz w:val="24"/>
+          <w:szCs w:val="24"/>
+        </w:rPr>
+        <w:t>: Responsável por realizar a consulta e persistência de dados consumindo uma API</w:t>
+      </w:r>
+    </w:p>
+    <w:p>
+      <w:pPr>
+        <w:pStyle w:val="ListParagraph"/>
+        <w:numPr>
+          <w:ilvl w:val="0"/>
+          <w:numId w:val="14"/>
+        </w:numPr>
+        <w:spacing w:line="360" w:lineRule="auto"/>
+        <w:rPr>
+          <w:sz w:val="24"/>
+          <w:szCs w:val="24"/>
+        </w:rPr>
+      </w:pPr>
+      <w:proofErr w:type="spellStart"/>
+      <w:r>
+        <w:rPr>
+          <w:sz w:val="24"/>
+          <w:szCs w:val="24"/>
+        </w:rPr>
+        <w:t>Borders</w:t>
+      </w:r>
+      <w:proofErr w:type="spellEnd"/>
+      <w:r>
+        <w:rPr>
+          <w:sz w:val="24"/>
+          <w:szCs w:val="24"/>
+        </w:rPr>
+        <w:t xml:space="preserve">: Responsável por ter os objetos comuns entre as camadas, sendo a única camada conhecida por todas as outras. Onde neste modelo está os objetos de manipulação de </w:t>
+      </w:r>
+      <w:proofErr w:type="spellStart"/>
+      <w:r>
+        <w:rPr>
+          <w:sz w:val="24"/>
+          <w:szCs w:val="24"/>
+        </w:rPr>
+        <w:t>exception</w:t>
+      </w:r>
+      <w:proofErr w:type="spellEnd"/>
+      <w:r>
+        <w:rPr>
+          <w:sz w:val="24"/>
+          <w:szCs w:val="24"/>
+        </w:rPr>
+        <w:t xml:space="preserve"> e log.</w:t>
+      </w:r>
+    </w:p>
+    <w:p>
+      <w:pPr>
+        <w:spacing w:line="360" w:lineRule="auto"/>
+        <w:rPr>
+          <w:sz w:val="24"/>
+          <w:szCs w:val="24"/>
+        </w:rPr>
+      </w:pPr>
+    </w:p>
+    <w:p>
+      <w:pPr>
+        <w:spacing w:line="360" w:lineRule="auto"/>
+        <w:rPr>
+          <w:sz w:val="24"/>
+          <w:szCs w:val="24"/>
+        </w:rPr>
+      </w:pPr>
+      <w:r>
+        <w:rPr>
+          <w:sz w:val="24"/>
+          <w:szCs w:val="24"/>
+        </w:rPr>
+        <w:t xml:space="preserve">Link aplicação: </w:t>
+      </w:r>
+      <w:r>
+        <w:rPr>
+          <w:rStyle w:val="Hyperlink"/>
+          <w:sz w:val="24"/>
+          <w:szCs w:val="24"/>
+        </w:rPr>
+        <w:t>https://aisoftware-tracker-admin.herokuapp.com/</w:t>
+      </w:r>
+    </w:p>
+    <w:p>
+      <w:pPr>
+        <w:spacing w:line="360" w:lineRule="auto"/>
+        <w:rPr>
+          <w:rStyle w:val="Hyperlink"/>
+          <w:sz w:val="24"/>
+          <w:szCs w:val="24"/>
+        </w:rPr>
+      </w:pPr>
+      <w:r>
+        <w:rPr>
+          <w:sz w:val="24"/>
+          <w:szCs w:val="24"/>
+        </w:rPr>
+        <w:br/>
+      </w:r>
+      <w:r>
+        <w:rPr>
+          <w:sz w:val="24"/>
+          <w:szCs w:val="24"/>
+        </w:rPr>
+        <w:t xml:space="preserve">O código da aplicação está no seguinte repositório no </w:t>
+      </w:r>
+      <w:proofErr w:type="spellStart"/>
+      <w:r>
+        <w:rPr>
+          <w:sz w:val="24"/>
+          <w:szCs w:val="24"/>
+        </w:rPr>
+        <w:t>github</w:t>
+      </w:r>
+      <w:proofErr w:type="spellEnd"/>
+      <w:r>
+        <w:rPr>
+          <w:sz w:val="24"/>
+          <w:szCs w:val="24"/>
+        </w:rPr>
+        <w:t>:</w:t>
       </w:r>
       <w:r>
         <w:rPr>
@@ -8868,6 +10155,7 @@
           <w:szCs w:val="24"/>
         </w:rPr>
       </w:pPr>
+      <w:bookmarkStart w:id="32" w:name="_Toc116752494"/>
       <w:r>
         <w:rPr>
           <w:bCs/>
@@ -8880,7 +10168,15 @@
           <w:b w:val="0"/>
           <w:szCs w:val="24"/>
         </w:rPr>
-        <w:t xml:space="preserve">: </w:t>
+        <w:t>:</w:t>
+      </w:r>
+      <w:bookmarkEnd w:id="32"/>
+      <w:r>
+        <w:rPr>
+          <w:b w:val="0"/>
+          <w:szCs w:val="24"/>
+        </w:rPr>
+        <w:t xml:space="preserve"> </w:t>
       </w:r>
     </w:p>
     <w:p>
@@ -8896,6 +10192,7 @@
           <w:szCs w:val="24"/>
         </w:rPr>
       </w:pPr>
+      <w:bookmarkStart w:id="33" w:name="_Toc116752495"/>
       <w:r>
         <w:rPr>
           <w:b w:val="0"/>
@@ -8903,6 +10200,7 @@
         </w:rPr>
         <w:t>Código da aplicação</w:t>
       </w:r>
+      <w:bookmarkEnd w:id="33"/>
     </w:p>
     <w:p>
       <w:pPr>
@@ -8938,7 +10236,7 @@
           <w:rFonts w:ascii="Times New Roman" w:hAnsi="Times New Roman"/>
         </w:rPr>
       </w:pPr>
-      <w:bookmarkStart w:id="31" w:name="_Toc116745003"/>
+      <w:bookmarkStart w:id="34" w:name="_Toc116752496"/>
       <w:r>
         <w:rPr>
           <w:rFonts w:ascii="Times New Roman" w:hAnsi="Times New Roman"/>
@@ -8946,7 +10244,7 @@
         <w:lastRenderedPageBreak/>
         <w:t>Etapa 3 - Pendente</w:t>
       </w:r>
-      <w:bookmarkEnd w:id="31"/>
+      <w:bookmarkEnd w:id="34"/>
     </w:p>
     <w:p>
       <w:pPr>
@@ -8989,14 +10287,14 @@
           <w:rFonts w:ascii="Times New Roman" w:hAnsi="Times New Roman"/>
         </w:rPr>
       </w:pPr>
-      <w:bookmarkStart w:id="32" w:name="_Toc116745004"/>
+      <w:bookmarkStart w:id="35" w:name="_Toc116752497"/>
       <w:r>
         <w:rPr>
           <w:rFonts w:ascii="Times New Roman" w:hAnsi="Times New Roman"/>
         </w:rPr>
         <w:t>Referências</w:t>
       </w:r>
-      <w:bookmarkEnd w:id="32"/>
+      <w:bookmarkEnd w:id="35"/>
     </w:p>
     <w:p>
       <w:pPr>
@@ -9037,7 +10335,7 @@
         </w:rPr>
         <w:t xml:space="preserve">Disponível em: </w:t>
       </w:r>
-      <w:hyperlink r:id="rId23" w:tooltip="https://frotas.localiza.com/blog/frota-de-veiculo" w:history="1">
+      <w:hyperlink r:id="rId24" w:tooltip="https://frotas.localiza.com/blog/frota-de-veiculo" w:history="1">
         <w:r>
           <w:rPr>
             <w:rStyle w:val="Hyperlink"/>
@@ -9126,7 +10424,7 @@
         </w:rPr>
         <w:t xml:space="preserve">Disponível em: </w:t>
       </w:r>
-      <w:hyperlink r:id="rId24" w:tooltip="https://cidades.ibge.gov.br/brasil/pesquisa/22/28120?indicador=28122&amp;tipo=grafico" w:history="1">
+      <w:hyperlink r:id="rId25" w:tooltip="https://cidades.ibge.gov.br/brasil/pesquisa/22/28120?indicador=28122&amp;tipo=grafico" w:history="1">
         <w:r>
           <w:rPr>
             <w:rStyle w:val="Hyperlink"/>
@@ -9215,7 +10513,7 @@
         </w:rPr>
         <w:t xml:space="preserve">Disponível em: </w:t>
       </w:r>
-      <w:hyperlink r:id="rId25" w:tooltip="https://portal.unisepe.com.br/blog-unisepe/o-transporte-rodoviario-movimentando-o-brasil/" w:history="1">
+      <w:hyperlink r:id="rId26" w:tooltip="https://portal.unisepe.com.br/blog-unisepe/o-transporte-rodoviario-movimentando-o-brasil/" w:history="1">
         <w:r>
           <w:rPr>
             <w:rStyle w:val="Hyperlink"/>
@@ -9304,7 +10602,7 @@
         </w:rPr>
         <w:t xml:space="preserve">Disponível em: </w:t>
       </w:r>
-      <w:hyperlink r:id="rId26" w:tooltip="http://www2.susep.gov.br/menuestatistica/RankRoubo/resp_menu1.asp" w:history="1">
+      <w:hyperlink r:id="rId27" w:tooltip="http://www2.susep.gov.br/menuestatistica/RankRoubo/resp_menu1.asp" w:history="1">
         <w:r>
           <w:rPr>
             <w:rStyle w:val="Hyperlink"/>
@@ -9385,7 +10683,7 @@
         </w:rPr>
         <w:t xml:space="preserve">Disponível em: </w:t>
       </w:r>
-      <w:hyperlink r:id="rId27" w:tooltip="https://www.gov.br/infraestrutura/pt-br/assuntos/transito/conteudo-Senatran/frota-de-veiculos-2021" w:history="1">
+      <w:hyperlink r:id="rId28" w:tooltip="https://www.gov.br/infraestrutura/pt-br/assuntos/transito/conteudo-Senatran/frota-de-veiculos-2021" w:history="1">
         <w:r>
           <w:rPr>
             <w:rStyle w:val="Hyperlink"/>
@@ -9425,10 +10723,10 @@
       </w:pPr>
     </w:p>
     <w:sectPr>
-      <w:headerReference w:type="even" r:id="rId28"/>
-      <w:headerReference w:type="default" r:id="rId29"/>
-      <w:footerReference w:type="even" r:id="rId30"/>
-      <w:footerReference w:type="default" r:id="rId31"/>
+      <w:headerReference w:type="even" r:id="rId29"/>
+      <w:headerReference w:type="default" r:id="rId30"/>
+      <w:footerReference w:type="even" r:id="rId31"/>
+      <w:footerReference w:type="default" r:id="rId32"/>
       <w:pgSz w:w="11909" w:h="16834"/>
       <w:pgMar w:top="1418" w:right="1797" w:bottom="1418" w:left="1797" w:header="709" w:footer="709" w:gutter="0"/>
       <w:pgNumType w:start="1"/>
@@ -9647,8 +10945,36 @@
         <w:sz w:val="24"/>
         <w:szCs w:val="24"/>
       </w:rPr>
-      <w:t>Projeto Integrado - Aisoftware Tracker</w:t>
+      <w:t xml:space="preserve">Projeto Integrado - </w:t>
     </w:r>
+    <w:proofErr w:type="spellStart"/>
+    <w:r>
+      <w:rPr>
+        <w:color w:val="000000"/>
+        <w:sz w:val="24"/>
+        <w:szCs w:val="24"/>
+      </w:rPr>
+      <w:t>Aisoftware</w:t>
+    </w:r>
+    <w:proofErr w:type="spellEnd"/>
+    <w:r>
+      <w:rPr>
+        <w:color w:val="000000"/>
+        <w:sz w:val="24"/>
+        <w:szCs w:val="24"/>
+      </w:rPr>
+      <w:t xml:space="preserve"> </w:t>
+    </w:r>
+    <w:proofErr w:type="spellStart"/>
+    <w:r>
+      <w:rPr>
+        <w:color w:val="000000"/>
+        <w:sz w:val="24"/>
+        <w:szCs w:val="24"/>
+      </w:rPr>
+      <w:t>Tracker</w:t>
+    </w:r>
+    <w:proofErr w:type="spellEnd"/>
   </w:p>
 </w:hdr>
 </file>
@@ -9680,8 +11006,36 @@
         <w:sz w:val="24"/>
         <w:szCs w:val="24"/>
       </w:rPr>
-      <w:t>Projeto Integrado - Aisoftware Tracker</w:t>
+      <w:t xml:space="preserve">Projeto Integrado - </w:t>
     </w:r>
+    <w:proofErr w:type="spellStart"/>
+    <w:r>
+      <w:rPr>
+        <w:color w:val="000000"/>
+        <w:sz w:val="24"/>
+        <w:szCs w:val="24"/>
+      </w:rPr>
+      <w:t>Aisoftware</w:t>
+    </w:r>
+    <w:proofErr w:type="spellEnd"/>
+    <w:r>
+      <w:rPr>
+        <w:color w:val="000000"/>
+        <w:sz w:val="24"/>
+        <w:szCs w:val="24"/>
+      </w:rPr>
+      <w:t xml:space="preserve"> </w:t>
+    </w:r>
+    <w:proofErr w:type="spellStart"/>
+    <w:r>
+      <w:rPr>
+        <w:color w:val="000000"/>
+        <w:sz w:val="24"/>
+        <w:szCs w:val="24"/>
+      </w:rPr>
+      <w:t>Tracker</w:t>
+    </w:r>
+    <w:proofErr w:type="spellEnd"/>
   </w:p>
   <w:p>
     <w:pPr>
@@ -9934,6 +11288,232 @@
     </w:lvl>
   </w:abstractNum>
   <w:abstractNum w:abstractNumId="2" w15:restartNumberingAfterBreak="0">
+    <w:nsid w:val="05CD268E"/>
+    <w:multiLevelType w:val="hybridMultilevel"/>
+    <w:tmpl w:val="788AE1A2"/>
+    <w:lvl w:ilvl="0" w:tplc="04090001">
+      <w:start w:val="1"/>
+      <w:numFmt w:val="bullet"/>
+      <w:lvlText w:val=""/>
+      <w:lvlJc w:val="left"/>
+      <w:pPr>
+        <w:ind w:left="720" w:hanging="360"/>
+      </w:pPr>
+      <w:rPr>
+        <w:rFonts w:ascii="Symbol" w:hAnsi="Symbol" w:hint="default"/>
+      </w:rPr>
+    </w:lvl>
+    <w:lvl w:ilvl="1" w:tplc="04090003" w:tentative="1">
+      <w:start w:val="1"/>
+      <w:numFmt w:val="bullet"/>
+      <w:lvlText w:val="o"/>
+      <w:lvlJc w:val="left"/>
+      <w:pPr>
+        <w:ind w:left="1440" w:hanging="360"/>
+      </w:pPr>
+      <w:rPr>
+        <w:rFonts w:ascii="Courier New" w:hAnsi="Courier New" w:cs="Courier New" w:hint="default"/>
+      </w:rPr>
+    </w:lvl>
+    <w:lvl w:ilvl="2" w:tplc="04090005" w:tentative="1">
+      <w:start w:val="1"/>
+      <w:numFmt w:val="bullet"/>
+      <w:lvlText w:val=""/>
+      <w:lvlJc w:val="left"/>
+      <w:pPr>
+        <w:ind w:left="2160" w:hanging="360"/>
+      </w:pPr>
+      <w:rPr>
+        <w:rFonts w:ascii="Wingdings" w:hAnsi="Wingdings" w:hint="default"/>
+      </w:rPr>
+    </w:lvl>
+    <w:lvl w:ilvl="3" w:tplc="04090001" w:tentative="1">
+      <w:start w:val="1"/>
+      <w:numFmt w:val="bullet"/>
+      <w:lvlText w:val=""/>
+      <w:lvlJc w:val="left"/>
+      <w:pPr>
+        <w:ind w:left="2880" w:hanging="360"/>
+      </w:pPr>
+      <w:rPr>
+        <w:rFonts w:ascii="Symbol" w:hAnsi="Symbol" w:hint="default"/>
+      </w:rPr>
+    </w:lvl>
+    <w:lvl w:ilvl="4" w:tplc="04090003" w:tentative="1">
+      <w:start w:val="1"/>
+      <w:numFmt w:val="bullet"/>
+      <w:lvlText w:val="o"/>
+      <w:lvlJc w:val="left"/>
+      <w:pPr>
+        <w:ind w:left="3600" w:hanging="360"/>
+      </w:pPr>
+      <w:rPr>
+        <w:rFonts w:ascii="Courier New" w:hAnsi="Courier New" w:cs="Courier New" w:hint="default"/>
+      </w:rPr>
+    </w:lvl>
+    <w:lvl w:ilvl="5" w:tplc="04090005" w:tentative="1">
+      <w:start w:val="1"/>
+      <w:numFmt w:val="bullet"/>
+      <w:lvlText w:val=""/>
+      <w:lvlJc w:val="left"/>
+      <w:pPr>
+        <w:ind w:left="4320" w:hanging="360"/>
+      </w:pPr>
+      <w:rPr>
+        <w:rFonts w:ascii="Wingdings" w:hAnsi="Wingdings" w:hint="default"/>
+      </w:rPr>
+    </w:lvl>
+    <w:lvl w:ilvl="6" w:tplc="04090001" w:tentative="1">
+      <w:start w:val="1"/>
+      <w:numFmt w:val="bullet"/>
+      <w:lvlText w:val=""/>
+      <w:lvlJc w:val="left"/>
+      <w:pPr>
+        <w:ind w:left="5040" w:hanging="360"/>
+      </w:pPr>
+      <w:rPr>
+        <w:rFonts w:ascii="Symbol" w:hAnsi="Symbol" w:hint="default"/>
+      </w:rPr>
+    </w:lvl>
+    <w:lvl w:ilvl="7" w:tplc="04090003" w:tentative="1">
+      <w:start w:val="1"/>
+      <w:numFmt w:val="bullet"/>
+      <w:lvlText w:val="o"/>
+      <w:lvlJc w:val="left"/>
+      <w:pPr>
+        <w:ind w:left="5760" w:hanging="360"/>
+      </w:pPr>
+      <w:rPr>
+        <w:rFonts w:ascii="Courier New" w:hAnsi="Courier New" w:cs="Courier New" w:hint="default"/>
+      </w:rPr>
+    </w:lvl>
+    <w:lvl w:ilvl="8" w:tplc="04090005" w:tentative="1">
+      <w:start w:val="1"/>
+      <w:numFmt w:val="bullet"/>
+      <w:lvlText w:val=""/>
+      <w:lvlJc w:val="left"/>
+      <w:pPr>
+        <w:ind w:left="6480" w:hanging="360"/>
+      </w:pPr>
+      <w:rPr>
+        <w:rFonts w:ascii="Wingdings" w:hAnsi="Wingdings" w:hint="default"/>
+      </w:rPr>
+    </w:lvl>
+  </w:abstractNum>
+  <w:abstractNum w:abstractNumId="3" w15:restartNumberingAfterBreak="0">
+    <w:nsid w:val="1F193C9D"/>
+    <w:multiLevelType w:val="hybridMultilevel"/>
+    <w:tmpl w:val="0FAC987A"/>
+    <w:lvl w:ilvl="0" w:tplc="04090001">
+      <w:start w:val="1"/>
+      <w:numFmt w:val="bullet"/>
+      <w:lvlText w:val=""/>
+      <w:lvlJc w:val="left"/>
+      <w:pPr>
+        <w:ind w:left="720" w:hanging="360"/>
+      </w:pPr>
+      <w:rPr>
+        <w:rFonts w:ascii="Symbol" w:hAnsi="Symbol" w:hint="default"/>
+      </w:rPr>
+    </w:lvl>
+    <w:lvl w:ilvl="1" w:tplc="04090003">
+      <w:start w:val="1"/>
+      <w:numFmt w:val="bullet"/>
+      <w:lvlText w:val="o"/>
+      <w:lvlJc w:val="left"/>
+      <w:pPr>
+        <w:ind w:left="1440" w:hanging="360"/>
+      </w:pPr>
+      <w:rPr>
+        <w:rFonts w:ascii="Courier New" w:hAnsi="Courier New" w:cs="Courier New" w:hint="default"/>
+      </w:rPr>
+    </w:lvl>
+    <w:lvl w:ilvl="2" w:tplc="04090005" w:tentative="1">
+      <w:start w:val="1"/>
+      <w:numFmt w:val="bullet"/>
+      <w:lvlText w:val=""/>
+      <w:lvlJc w:val="left"/>
+      <w:pPr>
+        <w:ind w:left="2160" w:hanging="360"/>
+      </w:pPr>
+      <w:rPr>
+        <w:rFonts w:ascii="Wingdings" w:hAnsi="Wingdings" w:hint="default"/>
+      </w:rPr>
+    </w:lvl>
+    <w:lvl w:ilvl="3" w:tplc="04090001" w:tentative="1">
+      <w:start w:val="1"/>
+      <w:numFmt w:val="bullet"/>
+      <w:lvlText w:val=""/>
+      <w:lvlJc w:val="left"/>
+      <w:pPr>
+        <w:ind w:left="2880" w:hanging="360"/>
+      </w:pPr>
+      <w:rPr>
+        <w:rFonts w:ascii="Symbol" w:hAnsi="Symbol" w:hint="default"/>
+      </w:rPr>
+    </w:lvl>
+    <w:lvl w:ilvl="4" w:tplc="04090003" w:tentative="1">
+      <w:start w:val="1"/>
+      <w:numFmt w:val="bullet"/>
+      <w:lvlText w:val="o"/>
+      <w:lvlJc w:val="left"/>
+      <w:pPr>
+        <w:ind w:left="3600" w:hanging="360"/>
+      </w:pPr>
+      <w:rPr>
+        <w:rFonts w:ascii="Courier New" w:hAnsi="Courier New" w:cs="Courier New" w:hint="default"/>
+      </w:rPr>
+    </w:lvl>
+    <w:lvl w:ilvl="5" w:tplc="04090005" w:tentative="1">
+      <w:start w:val="1"/>
+      <w:numFmt w:val="bullet"/>
+      <w:lvlText w:val=""/>
+      <w:lvlJc w:val="left"/>
+      <w:pPr>
+        <w:ind w:left="4320" w:hanging="360"/>
+      </w:pPr>
+      <w:rPr>
+        <w:rFonts w:ascii="Wingdings" w:hAnsi="Wingdings" w:hint="default"/>
+      </w:rPr>
+    </w:lvl>
+    <w:lvl w:ilvl="6" w:tplc="04090001" w:tentative="1">
+      <w:start w:val="1"/>
+      <w:numFmt w:val="bullet"/>
+      <w:lvlText w:val=""/>
+      <w:lvlJc w:val="left"/>
+      <w:pPr>
+        <w:ind w:left="5040" w:hanging="360"/>
+      </w:pPr>
+      <w:rPr>
+        <w:rFonts w:ascii="Symbol" w:hAnsi="Symbol" w:hint="default"/>
+      </w:rPr>
+    </w:lvl>
+    <w:lvl w:ilvl="7" w:tplc="04090003" w:tentative="1">
+      <w:start w:val="1"/>
+      <w:numFmt w:val="bullet"/>
+      <w:lvlText w:val="o"/>
+      <w:lvlJc w:val="left"/>
+      <w:pPr>
+        <w:ind w:left="5760" w:hanging="360"/>
+      </w:pPr>
+      <w:rPr>
+        <w:rFonts w:ascii="Courier New" w:hAnsi="Courier New" w:cs="Courier New" w:hint="default"/>
+      </w:rPr>
+    </w:lvl>
+    <w:lvl w:ilvl="8" w:tplc="04090005" w:tentative="1">
+      <w:start w:val="1"/>
+      <w:numFmt w:val="bullet"/>
+      <w:lvlText w:val=""/>
+      <w:lvlJc w:val="left"/>
+      <w:pPr>
+        <w:ind w:left="6480" w:hanging="360"/>
+      </w:pPr>
+      <w:rPr>
+        <w:rFonts w:ascii="Wingdings" w:hAnsi="Wingdings" w:hint="default"/>
+      </w:rPr>
+    </w:lvl>
+  </w:abstractNum>
+  <w:abstractNum w:abstractNumId="4" w15:restartNumberingAfterBreak="0">
     <w:nsid w:val="26A82B59"/>
     <w:multiLevelType w:val="multilevel"/>
     <w:tmpl w:val="49546EE8"/>
@@ -10046,7 +11626,7 @@
       </w:rPr>
     </w:lvl>
   </w:abstractNum>
-  <w:abstractNum w:abstractNumId="3" w15:restartNumberingAfterBreak="0">
+  <w:abstractNum w:abstractNumId="5" w15:restartNumberingAfterBreak="0">
     <w:nsid w:val="286F6D1C"/>
     <w:multiLevelType w:val="hybridMultilevel"/>
     <w:tmpl w:val="18D06232"/>
@@ -10187,7 +11767,7 @@
       </w:rPr>
     </w:lvl>
   </w:abstractNum>
-  <w:abstractNum w:abstractNumId="4" w15:restartNumberingAfterBreak="0">
+  <w:abstractNum w:abstractNumId="6" w15:restartNumberingAfterBreak="0">
     <w:nsid w:val="31E14D70"/>
     <w:multiLevelType w:val="hybridMultilevel"/>
     <w:tmpl w:val="152A4E02"/>
@@ -10300,7 +11880,7 @@
       </w:rPr>
     </w:lvl>
   </w:abstractNum>
-  <w:abstractNum w:abstractNumId="5" w15:restartNumberingAfterBreak="0">
+  <w:abstractNum w:abstractNumId="7" w15:restartNumberingAfterBreak="0">
     <w:nsid w:val="34DA4D0E"/>
     <w:multiLevelType w:val="hybridMultilevel"/>
     <w:tmpl w:val="9CDAC86E"/>
@@ -10406,7 +11986,7 @@
       </w:pPr>
     </w:lvl>
   </w:abstractNum>
-  <w:abstractNum w:abstractNumId="6" w15:restartNumberingAfterBreak="0">
+  <w:abstractNum w:abstractNumId="8" w15:restartNumberingAfterBreak="0">
     <w:nsid w:val="3B0445AE"/>
     <w:multiLevelType w:val="hybridMultilevel"/>
     <w:tmpl w:val="D900557A"/>
@@ -10519,7 +12099,7 @@
       </w:rPr>
     </w:lvl>
   </w:abstractNum>
-  <w:abstractNum w:abstractNumId="7" w15:restartNumberingAfterBreak="0">
+  <w:abstractNum w:abstractNumId="9" w15:restartNumberingAfterBreak="0">
     <w:nsid w:val="4923152C"/>
     <w:multiLevelType w:val="hybridMultilevel"/>
     <w:tmpl w:val="DFC4F2E8"/>
@@ -10660,7 +12240,7 @@
       </w:rPr>
     </w:lvl>
   </w:abstractNum>
-  <w:abstractNum w:abstractNumId="8" w15:restartNumberingAfterBreak="0">
+  <w:abstractNum w:abstractNumId="10" w15:restartNumberingAfterBreak="0">
     <w:nsid w:val="535703C2"/>
     <w:multiLevelType w:val="hybridMultilevel"/>
     <w:tmpl w:val="92729B14"/>
@@ -10773,7 +12353,7 @@
       </w:rPr>
     </w:lvl>
   </w:abstractNum>
-  <w:abstractNum w:abstractNumId="9" w15:restartNumberingAfterBreak="0">
+  <w:abstractNum w:abstractNumId="11" w15:restartNumberingAfterBreak="0">
     <w:nsid w:val="54883142"/>
     <w:multiLevelType w:val="hybridMultilevel"/>
     <w:tmpl w:val="D97A98F8"/>
@@ -10862,7 +12442,7 @@
       </w:pPr>
     </w:lvl>
   </w:abstractNum>
-  <w:abstractNum w:abstractNumId="10" w15:restartNumberingAfterBreak="0">
+  <w:abstractNum w:abstractNumId="12" w15:restartNumberingAfterBreak="0">
     <w:nsid w:val="5D345C97"/>
     <w:multiLevelType w:val="multilevel"/>
     <w:tmpl w:val="C99C0062"/>
@@ -10977,7 +12557,7 @@
       </w:rPr>
     </w:lvl>
   </w:abstractNum>
-  <w:abstractNum w:abstractNumId="11" w15:restartNumberingAfterBreak="0">
+  <w:abstractNum w:abstractNumId="13" w15:restartNumberingAfterBreak="0">
     <w:nsid w:val="5E4F44B6"/>
     <w:multiLevelType w:val="hybridMultilevel"/>
     <w:tmpl w:val="97B68CA2"/>
@@ -11090,7 +12670,7 @@
       </w:rPr>
     </w:lvl>
   </w:abstractNum>
-  <w:abstractNum w:abstractNumId="12" w15:restartNumberingAfterBreak="0">
+  <w:abstractNum w:abstractNumId="14" w15:restartNumberingAfterBreak="0">
     <w:nsid w:val="6B672086"/>
     <w:multiLevelType w:val="multilevel"/>
     <w:tmpl w:val="F384A856"/>
@@ -11204,43 +12784,49 @@
     </w:lvl>
   </w:abstractNum>
   <w:num w:numId="1" w16cid:durableId="83190409">
+    <w:abstractNumId w:val="7"/>
+  </w:num>
+  <w:num w:numId="2" w16cid:durableId="31811150">
+    <w:abstractNumId w:val="9"/>
+  </w:num>
+  <w:num w:numId="3" w16cid:durableId="674187821">
+    <w:abstractNumId w:val="12"/>
+  </w:num>
+  <w:num w:numId="4" w16cid:durableId="82382123">
+    <w:abstractNumId w:val="14"/>
+  </w:num>
+  <w:num w:numId="5" w16cid:durableId="1904023490">
     <w:abstractNumId w:val="5"/>
   </w:num>
-  <w:num w:numId="2" w16cid:durableId="31811150">
-    <w:abstractNumId w:val="7"/>
-  </w:num>
-  <w:num w:numId="3" w16cid:durableId="674187821">
-    <w:abstractNumId w:val="10"/>
-  </w:num>
-  <w:num w:numId="4" w16cid:durableId="82382123">
-    <w:abstractNumId w:val="12"/>
-  </w:num>
-  <w:num w:numId="5" w16cid:durableId="1904023490">
-    <w:abstractNumId w:val="3"/>
-  </w:num>
   <w:num w:numId="6" w16cid:durableId="2147165618">
-    <w:abstractNumId w:val="9"/>
+    <w:abstractNumId w:val="11"/>
   </w:num>
   <w:num w:numId="7" w16cid:durableId="1572613479">
     <w:abstractNumId w:val="0"/>
   </w:num>
   <w:num w:numId="8" w16cid:durableId="446243868">
+    <w:abstractNumId w:val="8"/>
+  </w:num>
+  <w:num w:numId="9" w16cid:durableId="1452821217">
     <w:abstractNumId w:val="6"/>
   </w:num>
-  <w:num w:numId="9" w16cid:durableId="1452821217">
-    <w:abstractNumId w:val="4"/>
-  </w:num>
   <w:num w:numId="10" w16cid:durableId="1171332440">
-    <w:abstractNumId w:val="8"/>
+    <w:abstractNumId w:val="10"/>
   </w:num>
   <w:num w:numId="11" w16cid:durableId="1748309802">
-    <w:abstractNumId w:val="11"/>
+    <w:abstractNumId w:val="13"/>
   </w:num>
   <w:num w:numId="12" w16cid:durableId="648479620">
-    <w:abstractNumId w:val="2"/>
+    <w:abstractNumId w:val="4"/>
   </w:num>
   <w:num w:numId="13" w16cid:durableId="1004166396">
     <w:abstractNumId w:val="1"/>
+  </w:num>
+  <w:num w:numId="14" w16cid:durableId="315305517">
+    <w:abstractNumId w:val="3"/>
+  </w:num>
+  <w:num w:numId="15" w16cid:durableId="1220245271">
+    <w:abstractNumId w:val="2"/>
   </w:num>
   <w:numIdMacAtCleanup w:val="12"/>
 </w:numbering>

</xml_diff>